<commit_message>
Update calibration review report with comprehensive findings
- Added missing raw action-sequence file requirement
- Added screenshot path resolution validation (3/5 fail)
- Added step_by_step_instructions format requirement (numbered list with per-step knowledge labels)
- Added detailed requirements checklist table per task
- Added suggested taxonomy alignment for each task
- Added JSON schema snippet for vendor reference
- Aligned with full CUA-SFT Data Requirements specification

Co-Authored-By: Claude Opus 4.5 <noreply@anthropic.com>
</commit_message>
<xml_diff>
--- a/OSWorld/Calibration_Deliveries_2_Review_Report.docx
+++ b/OSWorld/Calibration_Deliveries_2_Review_Report.docx
@@ -8,7 +8,7 @@
         <w:jc w:val="center"/>
       </w:pPr>
       <w:r>
-        <w:t>Calibration Deliveries 2 - Review Report</w:t>
+        <w:t>Calibration Deliveries 2 - Requirements Alignment Review</w:t>
       </w:r>
     </w:p>
     <w:p>
@@ -23,10 +23,42 @@
     </w:p>
     <w:p>
       <w:r>
-        <w:t>Document Version: 1.0</w:t>
+        <w:t>Document Version: 2.0 (Updated)</w:t>
       </w:r>
     </w:p>
     <w:p/>
+    <w:p>
+      <w:pPr>
+        <w:pStyle w:val="Heading2"/>
+      </w:pPr>
+      <w:r>
+        <w:t>Reviewed Artifacts</w:t>
+      </w:r>
+    </w:p>
+    <w:p>
+      <w:pPr>
+        <w:pStyle w:val="ListBullet"/>
+      </w:pPr>
+      <w:r>
+        <w:t>• Zip package: calibration deliveries 2-20260126T184748Z-3-001.zip</w:t>
+      </w:r>
+    </w:p>
+    <w:p>
+      <w:pPr>
+        <w:pStyle w:val="ListBullet"/>
+      </w:pPr>
+      <w:r>
+        <w:t>• Requirements doc: CUA-SFT Data Construction Requirements (translated)</w:t>
+      </w:r>
+    </w:p>
+    <w:p>
+      <w:pPr>
+        <w:pStyle w:val="ListBullet"/>
+      </w:pPr>
+      <w:r>
+        <w:t>• Taxonomy doc: OSWorld Complete Taxonomy (translated)</w:t>
+      </w:r>
+    </w:p>
     <w:p>
       <w:pPr>
         <w:pStyle w:val="Heading1"/>
@@ -40,35 +72,105 @@
         <w:rPr>
           <w:b w:val="0"/>
         </w:rPr>
-        <w:t xml:space="preserve">This report evaluates 5 calibration samples submitted by the data vendor against the CUA-SFT Data Requirements and OSWorld Taxonomy specifications. </w:t>
+        <w:t xml:space="preserve">Across 5 calibration samples, the deliveries are </w:t>
       </w:r>
       <w:r>
         <w:rPr>
           <w:b/>
         </w:rPr>
-        <w:t>The review identifies several critical and moderate issues that require remediation before production can proceed.</w:t>
+        <w:t>NOT YET ALIGNED</w:t>
+      </w:r>
+      <w:r>
+        <w:t xml:space="preserve"> with the stated data requirements. All samples include a JSON trajectory file and per-step screenshots, but several required fields and artifacts are missing, and key formatting/annotation requirements (knowledge taxonomy mapping and step-level decomposition) are not met.</w:t>
       </w:r>
     </w:p>
     <w:p/>
-    <w:p>
-      <w:r>
-        <w:t xml:space="preserve">Overall Assessment: </w:t>
-      </w:r>
-      <w:r>
-        <w:rPr>
-          <w:b/>
-        </w:rPr>
-        <w:t>REQUIRES REVISION</w:t>
-      </w:r>
-    </w:p>
     <w:p>
       <w:pPr>
         <w:pStyle w:val="Heading2"/>
       </w:pPr>
       <w:r>
-        <w:t>Sample Overview</w:t>
+        <w:t>Top Gaps Observed</w:t>
       </w:r>
     </w:p>
+    <w:p>
+      <w:pPr>
+        <w:pStyle w:val="ListBullet"/>
+      </w:pPr>
+      <w:r>
+        <w:t>Execution video missing in 5/5 tasks; raw action-sequence file missing in 5/5 tasks.</w:t>
+      </w:r>
+    </w:p>
+    <w:p>
+      <w:pPr>
+        <w:pStyle w:val="ListBullet"/>
+      </w:pPr>
+      <w:r>
+        <w:t>JSON missing required metadata keys (qc_reviews, related_apps) in 5/5 tasks.</w:t>
+      </w:r>
+    </w:p>
+    <w:p>
+      <w:pPr>
+        <w:pStyle w:val="ListBullet"/>
+      </w:pPr>
+      <w:r>
+        <w:t>knowledge_points provided as a free-form list rather than the required taxonomy object (osworld_overlap/custom_nodes) in 5/5 tasks.</w:t>
+      </w:r>
+    </w:p>
+    <w:p>
+      <w:pPr>
+        <w:pStyle w:val="ListBullet"/>
+      </w:pPr>
+      <w:r>
+        <w:t>step_by_step_instructions are paragraphs rather than numbered step lists with per-step knowledge labeling in 5/5 tasks.</w:t>
+      </w:r>
+    </w:p>
+    <w:p>
+      <w:pPr>
+        <w:pStyle w:val="ListBullet"/>
+      </w:pPr>
+      <w:r>
+        <w:t>Screenshot path packaging mismatch (JSON references do not resolve relative to the JSON file) in 3/5 tasks.</w:t>
+      </w:r>
+    </w:p>
+    <w:p>
+      <w:pPr>
+        <w:pStyle w:val="ListBullet"/>
+      </w:pPr>
+      <w:r>
+        <w:t>Non-1080p screenshots in 1/5 tasks (notably task 1016 at 1512×822).</w:t>
+      </w:r>
+    </w:p>
+    <w:p>
+      <w:pPr>
+        <w:pStyle w:val="ListBullet"/>
+      </w:pPr>
+      <w:r>
+        <w:t>Composite (non-atomic) actions present in 3/5 tasks.</w:t>
+      </w:r>
+    </w:p>
+    <w:p>
+      <w:pPr>
+        <w:pStyle w:val="ListBullet"/>
+      </w:pPr>
+      <w:r>
+        <w:t>Multi-app tasks that do not meet the ≥50-step "hard" requirement: 2 task(s).</w:t>
+      </w:r>
+    </w:p>
+    <w:p>
+      <w:pPr>
+        <w:pStyle w:val="Heading1"/>
+      </w:pPr>
+      <w:r>
+        <w:t>Requirements Checklist Results (Per Task)</w:t>
+      </w:r>
+    </w:p>
+    <w:p>
+      <w:r>
+        <w:t>Note: "Screenshot paths match JSON references" evaluates whether the screenshot string in each traj step resolves relative to the JSON file location.</w:t>
+      </w:r>
+    </w:p>
+    <w:p/>
     <w:tbl>
       <w:tblPr>
         <w:tblStyle w:val="TableGrid"/>
@@ -76,22 +178,27 @@
         <w:tblLook w:firstColumn="1" w:firstRow="1" w:lastColumn="0" w:lastRow="0" w:noHBand="0" w:noVBand="1" w:val="04A0"/>
       </w:tblPr>
       <w:tblGrid>
-        <w:gridCol w:w="1440"/>
-        <w:gridCol w:w="1440"/>
-        <w:gridCol w:w="1440"/>
-        <w:gridCol w:w="1440"/>
-        <w:gridCol w:w="1440"/>
-        <w:gridCol w:w="1440"/>
+        <w:gridCol w:w="864"/>
+        <w:gridCol w:w="864"/>
+        <w:gridCol w:w="864"/>
+        <w:gridCol w:w="864"/>
+        <w:gridCol w:w="864"/>
+        <w:gridCol w:w="864"/>
+        <w:gridCol w:w="864"/>
+        <w:gridCol w:w="864"/>
+        <w:gridCol w:w="864"/>
+        <w:gridCol w:w="864"/>
       </w:tblGrid>
       <w:tr>
         <w:tc>
           <w:tcPr>
-            <w:tcW w:type="dxa" w:w="1440"/>
+            <w:tcW w:type="dxa" w:w="864"/>
           </w:tcPr>
           <w:p>
             <w:r>
               <w:rPr>
                 <w:b/>
+                <w:sz w:val="16"/>
               </w:rPr>
               <w:t>Task ID</w:t>
             </w:r>
@@ -99,66 +206,127 @@
         </w:tc>
         <w:tc>
           <w:tcPr>
-            <w:tcW w:type="dxa" w:w="1440"/>
+            <w:tcW w:type="dxa" w:w="864"/>
           </w:tcPr>
           <w:p>
             <w:r>
               <w:rPr>
                 <w:b/>
+                <w:sz w:val="16"/>
               </w:rPr>
-              <w:t>Domain</w:t>
+              <w:t>Package complete (JSON+screenshots+raw actions+video)</w:t>
             </w:r>
           </w:p>
         </w:tc>
         <w:tc>
           <w:tcPr>
-            <w:tcW w:type="dxa" w:w="1440"/>
+            <w:tcW w:type="dxa" w:w="864"/>
           </w:tcPr>
           <w:p>
             <w:r>
               <w:rPr>
                 <w:b/>
+                <w:sz w:val="16"/>
               </w:rPr>
-              <w:t>Steps</w:t>
+              <w:t>JSON has qc_reviews &amp; related_apps</w:t>
             </w:r>
           </w:p>
         </w:tc>
         <w:tc>
           <w:tcPr>
-            <w:tcW w:type="dxa" w:w="1440"/>
+            <w:tcW w:type="dxa" w:w="864"/>
           </w:tcPr>
           <w:p>
             <w:r>
               <w:rPr>
                 <w:b/>
+                <w:sz w:val="16"/>
               </w:rPr>
-              <w:t>Resolution</w:t>
+              <w:t>Traj length ≥25</w:t>
             </w:r>
           </w:p>
         </w:tc>
         <w:tc>
           <w:tcPr>
-            <w:tcW w:type="dxa" w:w="1440"/>
+            <w:tcW w:type="dxa" w:w="864"/>
           </w:tcPr>
           <w:p>
             <w:r>
               <w:rPr>
                 <w:b/>
+                <w:sz w:val="16"/>
               </w:rPr>
-              <w:t>Video</w:t>
+              <w:t>Screenshots 1920×1080</w:t>
             </w:r>
           </w:p>
         </w:tc>
         <w:tc>
           <w:tcPr>
-            <w:tcW w:type="dxa" w:w="1440"/>
+            <w:tcW w:type="dxa" w:w="864"/>
           </w:tcPr>
           <w:p>
             <w:r>
               <w:rPr>
                 <w:b/>
+                <w:sz w:val="16"/>
               </w:rPr>
-              <w:t>Status</w:t>
+              <w:t>Screenshot paths resolve</w:t>
+            </w:r>
+          </w:p>
+        </w:tc>
+        <w:tc>
+          <w:tcPr>
+            <w:tcW w:type="dxa" w:w="864"/>
+          </w:tcPr>
+          <w:p>
+            <w:r>
+              <w:rPr>
+                <w:b/>
+                <w:sz w:val="16"/>
+              </w:rPr>
+              <w:t>Atomic actions only</w:t>
+            </w:r>
+          </w:p>
+        </w:tc>
+        <w:tc>
+          <w:tcPr>
+            <w:tcW w:type="dxa" w:w="864"/>
+          </w:tcPr>
+          <w:p>
+            <w:r>
+              <w:rPr>
+                <w:b/>
+                <w:sz w:val="16"/>
+              </w:rPr>
+              <w:t>step_by_step numbered list</w:t>
+            </w:r>
+          </w:p>
+        </w:tc>
+        <w:tc>
+          <w:tcPr>
+            <w:tcW w:type="dxa" w:w="864"/>
+          </w:tcPr>
+          <w:p>
+            <w:r>
+              <w:rPr>
+                <w:b/>
+                <w:sz w:val="16"/>
+              </w:rPr>
+              <w:t>knowledge_points taxonomy structure</w:t>
+            </w:r>
+          </w:p>
+        </w:tc>
+        <w:tc>
+          <w:tcPr>
+            <w:tcW w:type="dxa" w:w="864"/>
+          </w:tcPr>
+          <w:p>
+            <w:r>
+              <w:rPr>
+                <w:b/>
+                <w:sz w:val="16"/>
+              </w:rPr>
+              <w:t>Multi-app ≥50 steps</w:t>
             </w:r>
           </w:p>
         </w:tc>
@@ -166,61 +334,131 @@
       <w:tr>
         <w:tc>
           <w:tcPr>
-            <w:tcW w:type="dxa" w:w="1440"/>
+            <w:tcW w:type="dxa" w:w="864"/>
           </w:tcPr>
           <w:p>
             <w:r>
-              <w:t>13011</w:t>
+              <w:rPr>
+                <w:sz w:val="16"/>
+              </w:rPr>
+              <w:t>1002</w:t>
             </w:r>
           </w:p>
         </w:tc>
         <w:tc>
           <w:tcPr>
-            <w:tcW w:type="dxa" w:w="1440"/>
+            <w:tcW w:type="dxa" w:w="864"/>
           </w:tcPr>
           <w:p>
             <w:r>
-              <w:t>Calc + Writer (Multi-App)</w:t>
+              <w:rPr>
+                <w:sz w:val="16"/>
+              </w:rPr>
+              <w:t>FAIL</w:t>
             </w:r>
           </w:p>
         </w:tc>
         <w:tc>
           <w:tcPr>
-            <w:tcW w:type="dxa" w:w="1440"/>
+            <w:tcW w:type="dxa" w:w="864"/>
           </w:tcPr>
           <w:p>
             <w:r>
-              <w:t>34</w:t>
+              <w:rPr>
+                <w:sz w:val="16"/>
+              </w:rPr>
+              <w:t>FAIL</w:t>
             </w:r>
           </w:p>
         </w:tc>
         <w:tc>
           <w:tcPr>
-            <w:tcW w:type="dxa" w:w="1440"/>
+            <w:tcW w:type="dxa" w:w="864"/>
           </w:tcPr>
           <w:p>
             <w:r>
-              <w:t>1920x1080 ✓</w:t>
+              <w:rPr>
+                <w:sz w:val="16"/>
+              </w:rPr>
+              <w:t>PASS</w:t>
             </w:r>
           </w:p>
         </w:tc>
         <w:tc>
           <w:tcPr>
-            <w:tcW w:type="dxa" w:w="1440"/>
+            <w:tcW w:type="dxa" w:w="864"/>
           </w:tcPr>
           <w:p>
             <w:r>
-              <w:t>Missing ✗</w:t>
+              <w:rPr>
+                <w:sz w:val="16"/>
+              </w:rPr>
+              <w:t>PASS</w:t>
             </w:r>
           </w:p>
         </w:tc>
         <w:tc>
           <w:tcPr>
-            <w:tcW w:type="dxa" w:w="1440"/>
+            <w:tcW w:type="dxa" w:w="864"/>
           </w:tcPr>
           <w:p>
             <w:r>
-              <w:t>Issues Found</w:t>
+              <w:rPr>
+                <w:sz w:val="16"/>
+              </w:rPr>
+              <w:t>FAIL</w:t>
+            </w:r>
+          </w:p>
+        </w:tc>
+        <w:tc>
+          <w:tcPr>
+            <w:tcW w:type="dxa" w:w="864"/>
+          </w:tcPr>
+          <w:p>
+            <w:r>
+              <w:rPr>
+                <w:sz w:val="16"/>
+              </w:rPr>
+              <w:t>FAIL</w:t>
+            </w:r>
+          </w:p>
+        </w:tc>
+        <w:tc>
+          <w:tcPr>
+            <w:tcW w:type="dxa" w:w="864"/>
+          </w:tcPr>
+          <w:p>
+            <w:r>
+              <w:rPr>
+                <w:sz w:val="16"/>
+              </w:rPr>
+              <w:t>FAIL</w:t>
+            </w:r>
+          </w:p>
+        </w:tc>
+        <w:tc>
+          <w:tcPr>
+            <w:tcW w:type="dxa" w:w="864"/>
+          </w:tcPr>
+          <w:p>
+            <w:r>
+              <w:rPr>
+                <w:sz w:val="16"/>
+              </w:rPr>
+              <w:t>FAIL</w:t>
+            </w:r>
+          </w:p>
+        </w:tc>
+        <w:tc>
+          <w:tcPr>
+            <w:tcW w:type="dxa" w:w="864"/>
+          </w:tcPr>
+          <w:p>
+            <w:r>
+              <w:rPr>
+                <w:sz w:val="16"/>
+              </w:rPr>
+              <w:t>PASS</w:t>
             </w:r>
           </w:p>
         </w:tc>
@@ -228,61 +466,131 @@
       <w:tr>
         <w:tc>
           <w:tcPr>
-            <w:tcW w:type="dxa" w:w="1440"/>
+            <w:tcW w:type="dxa" w:w="864"/>
           </w:tcPr>
           <w:p>
             <w:r>
-              <w:t>1002</w:t>
+              <w:rPr>
+                <w:sz w:val="16"/>
+              </w:rPr>
+              <w:t>1011</w:t>
             </w:r>
           </w:p>
         </w:tc>
         <w:tc>
           <w:tcPr>
-            <w:tcW w:type="dxa" w:w="1440"/>
+            <w:tcW w:type="dxa" w:w="864"/>
           </w:tcPr>
           <w:p>
             <w:r>
-              <w:t>Chrome</w:t>
+              <w:rPr>
+                <w:sz w:val="16"/>
+              </w:rPr>
+              <w:t>FAIL</w:t>
             </w:r>
           </w:p>
         </w:tc>
         <w:tc>
           <w:tcPr>
-            <w:tcW w:type="dxa" w:w="1440"/>
+            <w:tcW w:type="dxa" w:w="864"/>
           </w:tcPr>
           <w:p>
             <w:r>
-              <w:t>28</w:t>
+              <w:rPr>
+                <w:sz w:val="16"/>
+              </w:rPr>
+              <w:t>FAIL</w:t>
             </w:r>
           </w:p>
         </w:tc>
         <w:tc>
           <w:tcPr>
-            <w:tcW w:type="dxa" w:w="1440"/>
+            <w:tcW w:type="dxa" w:w="864"/>
           </w:tcPr>
           <w:p>
             <w:r>
-              <w:t>1920x1080 ✓</w:t>
+              <w:rPr>
+                <w:sz w:val="16"/>
+              </w:rPr>
+              <w:t>PASS</w:t>
             </w:r>
           </w:p>
         </w:tc>
         <w:tc>
           <w:tcPr>
-            <w:tcW w:type="dxa" w:w="1440"/>
+            <w:tcW w:type="dxa" w:w="864"/>
           </w:tcPr>
           <w:p>
             <w:r>
-              <w:t>Missing ✗</w:t>
+              <w:rPr>
+                <w:sz w:val="16"/>
+              </w:rPr>
+              <w:t>PASS</w:t>
             </w:r>
           </w:p>
         </w:tc>
         <w:tc>
           <w:tcPr>
-            <w:tcW w:type="dxa" w:w="1440"/>
+            <w:tcW w:type="dxa" w:w="864"/>
           </w:tcPr>
           <w:p>
             <w:r>
-              <w:t>Issues Found</w:t>
+              <w:rPr>
+                <w:sz w:val="16"/>
+              </w:rPr>
+              <w:t>FAIL</w:t>
+            </w:r>
+          </w:p>
+        </w:tc>
+        <w:tc>
+          <w:tcPr>
+            <w:tcW w:type="dxa" w:w="864"/>
+          </w:tcPr>
+          <w:p>
+            <w:r>
+              <w:rPr>
+                <w:sz w:val="16"/>
+              </w:rPr>
+              <w:t>PASS</w:t>
+            </w:r>
+          </w:p>
+        </w:tc>
+        <w:tc>
+          <w:tcPr>
+            <w:tcW w:type="dxa" w:w="864"/>
+          </w:tcPr>
+          <w:p>
+            <w:r>
+              <w:rPr>
+                <w:sz w:val="16"/>
+              </w:rPr>
+              <w:t>FAIL</w:t>
+            </w:r>
+          </w:p>
+        </w:tc>
+        <w:tc>
+          <w:tcPr>
+            <w:tcW w:type="dxa" w:w="864"/>
+          </w:tcPr>
+          <w:p>
+            <w:r>
+              <w:rPr>
+                <w:sz w:val="16"/>
+              </w:rPr>
+              <w:t>FAIL</w:t>
+            </w:r>
+          </w:p>
+        </w:tc>
+        <w:tc>
+          <w:tcPr>
+            <w:tcW w:type="dxa" w:w="864"/>
+          </w:tcPr>
+          <w:p>
+            <w:r>
+              <w:rPr>
+                <w:sz w:val="16"/>
+              </w:rPr>
+              <w:t>FAIL</w:t>
             </w:r>
           </w:p>
         </w:tc>
@@ -290,61 +598,131 @@
       <w:tr>
         <w:tc>
           <w:tcPr>
-            <w:tcW w:type="dxa" w:w="1440"/>
+            <w:tcW w:type="dxa" w:w="864"/>
           </w:tcPr>
           <w:p>
             <w:r>
-              <w:t>1011</w:t>
+              <w:rPr>
+                <w:sz w:val="16"/>
+              </w:rPr>
+              <w:t>1016</w:t>
             </w:r>
           </w:p>
         </w:tc>
         <w:tc>
           <w:tcPr>
-            <w:tcW w:type="dxa" w:w="1440"/>
+            <w:tcW w:type="dxa" w:w="864"/>
           </w:tcPr>
           <w:p>
             <w:r>
-              <w:t>Ubuntu OS/Terminal</w:t>
+              <w:rPr>
+                <w:sz w:val="16"/>
+              </w:rPr>
+              <w:t>FAIL</w:t>
             </w:r>
           </w:p>
         </w:tc>
         <w:tc>
           <w:tcPr>
-            <w:tcW w:type="dxa" w:w="1440"/>
+            <w:tcW w:type="dxa" w:w="864"/>
           </w:tcPr>
           <w:p>
             <w:r>
-              <w:t>30</w:t>
+              <w:rPr>
+                <w:sz w:val="16"/>
+              </w:rPr>
+              <w:t>FAIL</w:t>
             </w:r>
           </w:p>
         </w:tc>
         <w:tc>
           <w:tcPr>
-            <w:tcW w:type="dxa" w:w="1440"/>
+            <w:tcW w:type="dxa" w:w="864"/>
           </w:tcPr>
           <w:p>
             <w:r>
-              <w:t>1920x1080 ✓</w:t>
+              <w:rPr>
+                <w:sz w:val="16"/>
+              </w:rPr>
+              <w:t>PASS</w:t>
             </w:r>
           </w:p>
         </w:tc>
         <w:tc>
           <w:tcPr>
-            <w:tcW w:type="dxa" w:w="1440"/>
+            <w:tcW w:type="dxa" w:w="864"/>
           </w:tcPr>
           <w:p>
             <w:r>
-              <w:t>Missing ✗</w:t>
+              <w:rPr>
+                <w:sz w:val="16"/>
+              </w:rPr>
+              <w:t>FAIL</w:t>
             </w:r>
           </w:p>
         </w:tc>
         <w:tc>
           <w:tcPr>
-            <w:tcW w:type="dxa" w:w="1440"/>
+            <w:tcW w:type="dxa" w:w="864"/>
           </w:tcPr>
           <w:p>
             <w:r>
-              <w:t>Issues Found</w:t>
+              <w:rPr>
+                <w:sz w:val="16"/>
+              </w:rPr>
+              <w:t>FAIL</w:t>
+            </w:r>
+          </w:p>
+        </w:tc>
+        <w:tc>
+          <w:tcPr>
+            <w:tcW w:type="dxa" w:w="864"/>
+          </w:tcPr>
+          <w:p>
+            <w:r>
+              <w:rPr>
+                <w:sz w:val="16"/>
+              </w:rPr>
+              <w:t>FAIL</w:t>
+            </w:r>
+          </w:p>
+        </w:tc>
+        <w:tc>
+          <w:tcPr>
+            <w:tcW w:type="dxa" w:w="864"/>
+          </w:tcPr>
+          <w:p>
+            <w:r>
+              <w:rPr>
+                <w:sz w:val="16"/>
+              </w:rPr>
+              <w:t>FAIL</w:t>
+            </w:r>
+          </w:p>
+        </w:tc>
+        <w:tc>
+          <w:tcPr>
+            <w:tcW w:type="dxa" w:w="864"/>
+          </w:tcPr>
+          <w:p>
+            <w:r>
+              <w:rPr>
+                <w:sz w:val="16"/>
+              </w:rPr>
+              <w:t>FAIL</w:t>
+            </w:r>
+          </w:p>
+        </w:tc>
+        <w:tc>
+          <w:tcPr>
+            <w:tcW w:type="dxa" w:w="864"/>
+          </w:tcPr>
+          <w:p>
+            <w:r>
+              <w:rPr>
+                <w:sz w:val="16"/>
+              </w:rPr>
+              <w:t>PASS</w:t>
             </w:r>
           </w:p>
         </w:tc>
@@ -352,61 +730,131 @@
       <w:tr>
         <w:tc>
           <w:tcPr>
-            <w:tcW w:type="dxa" w:w="1440"/>
+            <w:tcW w:type="dxa" w:w="864"/>
           </w:tcPr>
           <w:p>
             <w:r>
-              <w:t>1016</w:t>
+              <w:rPr>
+                <w:sz w:val="16"/>
+              </w:rPr>
+              <w:t>13011</w:t>
             </w:r>
           </w:p>
         </w:tc>
         <w:tc>
           <w:tcPr>
-            <w:tcW w:type="dxa" w:w="1440"/>
+            <w:tcW w:type="dxa" w:w="864"/>
           </w:tcPr>
           <w:p>
             <w:r>
-              <w:t>Thunderbird</w:t>
+              <w:rPr>
+                <w:sz w:val="16"/>
+              </w:rPr>
+              <w:t>FAIL</w:t>
             </w:r>
           </w:p>
         </w:tc>
         <w:tc>
           <w:tcPr>
-            <w:tcW w:type="dxa" w:w="1440"/>
+            <w:tcW w:type="dxa" w:w="864"/>
           </w:tcPr>
           <w:p>
             <w:r>
-              <w:t>50</w:t>
+              <w:rPr>
+                <w:sz w:val="16"/>
+              </w:rPr>
+              <w:t>FAIL</w:t>
             </w:r>
           </w:p>
         </w:tc>
         <w:tc>
           <w:tcPr>
-            <w:tcW w:type="dxa" w:w="1440"/>
+            <w:tcW w:type="dxa" w:w="864"/>
           </w:tcPr>
           <w:p>
             <w:r>
-              <w:t>1512x822 ✗</w:t>
+              <w:rPr>
+                <w:sz w:val="16"/>
+              </w:rPr>
+              <w:t>PASS</w:t>
             </w:r>
           </w:p>
         </w:tc>
         <w:tc>
           <w:tcPr>
-            <w:tcW w:type="dxa" w:w="1440"/>
+            <w:tcW w:type="dxa" w:w="864"/>
           </w:tcPr>
           <w:p>
             <w:r>
-              <w:t>Missing ✗</w:t>
+              <w:rPr>
+                <w:sz w:val="16"/>
+              </w:rPr>
+              <w:t>PASS</w:t>
             </w:r>
           </w:p>
         </w:tc>
         <w:tc>
           <w:tcPr>
-            <w:tcW w:type="dxa" w:w="1440"/>
+            <w:tcW w:type="dxa" w:w="864"/>
           </w:tcPr>
           <w:p>
             <w:r>
-              <w:t>Critical Issues</w:t>
+              <w:rPr>
+                <w:sz w:val="16"/>
+              </w:rPr>
+              <w:t>PASS</w:t>
+            </w:r>
+          </w:p>
+        </w:tc>
+        <w:tc>
+          <w:tcPr>
+            <w:tcW w:type="dxa" w:w="864"/>
+          </w:tcPr>
+          <w:p>
+            <w:r>
+              <w:rPr>
+                <w:sz w:val="16"/>
+              </w:rPr>
+              <w:t>FAIL</w:t>
+            </w:r>
+          </w:p>
+        </w:tc>
+        <w:tc>
+          <w:tcPr>
+            <w:tcW w:type="dxa" w:w="864"/>
+          </w:tcPr>
+          <w:p>
+            <w:r>
+              <w:rPr>
+                <w:sz w:val="16"/>
+              </w:rPr>
+              <w:t>FAIL</w:t>
+            </w:r>
+          </w:p>
+        </w:tc>
+        <w:tc>
+          <w:tcPr>
+            <w:tcW w:type="dxa" w:w="864"/>
+          </w:tcPr>
+          <w:p>
+            <w:r>
+              <w:rPr>
+                <w:sz w:val="16"/>
+              </w:rPr>
+              <w:t>FAIL</w:t>
+            </w:r>
+          </w:p>
+        </w:tc>
+        <w:tc>
+          <w:tcPr>
+            <w:tcW w:type="dxa" w:w="864"/>
+          </w:tcPr>
+          <w:p>
+            <w:r>
+              <w:rPr>
+                <w:sz w:val="16"/>
+              </w:rPr>
+              <w:t>FAIL</w:t>
             </w:r>
           </w:p>
         </w:tc>
@@ -414,61 +862,131 @@
       <w:tr>
         <w:tc>
           <w:tcPr>
-            <w:tcW w:type="dxa" w:w="1440"/>
+            <w:tcW w:type="dxa" w:w="864"/>
           </w:tcPr>
           <w:p>
             <w:r>
+              <w:rPr>
+                <w:sz w:val="16"/>
+              </w:rPr>
               <w:t>13542</w:t>
             </w:r>
           </w:p>
         </w:tc>
         <w:tc>
           <w:tcPr>
-            <w:tcW w:type="dxa" w:w="1440"/>
+            <w:tcW w:type="dxa" w:w="864"/>
           </w:tcPr>
           <w:p>
             <w:r>
-              <w:t>Chrome</w:t>
+              <w:rPr>
+                <w:sz w:val="16"/>
+              </w:rPr>
+              <w:t>FAIL</w:t>
             </w:r>
           </w:p>
         </w:tc>
         <w:tc>
           <w:tcPr>
-            <w:tcW w:type="dxa" w:w="1440"/>
+            <w:tcW w:type="dxa" w:w="864"/>
           </w:tcPr>
           <w:p>
             <w:r>
-              <w:t>38</w:t>
+              <w:rPr>
+                <w:sz w:val="16"/>
+              </w:rPr>
+              <w:t>FAIL</w:t>
             </w:r>
           </w:p>
         </w:tc>
         <w:tc>
           <w:tcPr>
-            <w:tcW w:type="dxa" w:w="1440"/>
+            <w:tcW w:type="dxa" w:w="864"/>
           </w:tcPr>
           <w:p>
             <w:r>
-              <w:t>1920x1080 ✓</w:t>
+              <w:rPr>
+                <w:sz w:val="16"/>
+              </w:rPr>
+              <w:t>PASS</w:t>
             </w:r>
           </w:p>
         </w:tc>
         <w:tc>
           <w:tcPr>
-            <w:tcW w:type="dxa" w:w="1440"/>
+            <w:tcW w:type="dxa" w:w="864"/>
           </w:tcPr>
           <w:p>
             <w:r>
-              <w:t>Missing ✗</w:t>
+              <w:rPr>
+                <w:sz w:val="16"/>
+              </w:rPr>
+              <w:t>PASS</w:t>
             </w:r>
           </w:p>
         </w:tc>
         <w:tc>
           <w:tcPr>
-            <w:tcW w:type="dxa" w:w="1440"/>
+            <w:tcW w:type="dxa" w:w="864"/>
           </w:tcPr>
           <w:p>
             <w:r>
-              <w:t>Issues Found</w:t>
+              <w:rPr>
+                <w:sz w:val="16"/>
+              </w:rPr>
+              <w:t>PASS</w:t>
+            </w:r>
+          </w:p>
+        </w:tc>
+        <w:tc>
+          <w:tcPr>
+            <w:tcW w:type="dxa" w:w="864"/>
+          </w:tcPr>
+          <w:p>
+            <w:r>
+              <w:rPr>
+                <w:sz w:val="16"/>
+              </w:rPr>
+              <w:t>PASS</w:t>
+            </w:r>
+          </w:p>
+        </w:tc>
+        <w:tc>
+          <w:tcPr>
+            <w:tcW w:type="dxa" w:w="864"/>
+          </w:tcPr>
+          <w:p>
+            <w:r>
+              <w:rPr>
+                <w:sz w:val="16"/>
+              </w:rPr>
+              <w:t>FAIL</w:t>
+            </w:r>
+          </w:p>
+        </w:tc>
+        <w:tc>
+          <w:tcPr>
+            <w:tcW w:type="dxa" w:w="864"/>
+          </w:tcPr>
+          <w:p>
+            <w:r>
+              <w:rPr>
+                <w:sz w:val="16"/>
+              </w:rPr>
+              <w:t>FAIL</w:t>
+            </w:r>
+          </w:p>
+        </w:tc>
+        <w:tc>
+          <w:tcPr>
+            <w:tcW w:type="dxa" w:w="864"/>
+          </w:tcPr>
+          <w:p>
+            <w:r>
+              <w:rPr>
+                <w:sz w:val="16"/>
+              </w:rPr>
+              <w:t>PASS</w:t>
             </w:r>
           </w:p>
         </w:tc>
@@ -480,7 +998,7 @@
         <w:pStyle w:val="Heading1"/>
       </w:pPr>
       <w:r>
-        <w:t>Critical Issues (Must Fix)</w:t>
+        <w:t>Detailed Findings by Task</w:t>
       </w:r>
     </w:p>
     <w:p>
@@ -488,553 +1006,22 @@
         <w:pStyle w:val="Heading2"/>
       </w:pPr>
       <w:r>
-        <w:t>1. Missing Required JSON Fields</w:t>
+        <w:t>Task 1002</w:t>
       </w:r>
     </w:p>
     <w:p>
       <w:r>
-        <w:rPr>
-          <w:b/>
-        </w:rPr>
-        <w:t xml:space="preserve">Severity: </w:t>
-      </w:r>
-      <w:r>
-        <w:t>CRITICAL</w:t>
+        <w:t>Inferred apps/domains: Chrome</w:t>
       </w:r>
     </w:p>
     <w:p>
       <w:r>
-        <w:t>All 5 samples are missing the following required fields as specified in the Data Requirements document:</w:t>
-      </w:r>
-    </w:p>
-    <w:p>
-      <w:pPr>
-        <w:pStyle w:val="ListBullet"/>
-      </w:pPr>
-      <w:r>
-        <w:t>qc_reviews - Required for quality control tracking</w:t>
-      </w:r>
-    </w:p>
-    <w:p>
-      <w:pPr>
-        <w:pStyle w:val="ListBullet"/>
-      </w:pPr>
-      <w:r>
-        <w:t>related_apps - Required for multi-app task classification</w:t>
-      </w:r>
-    </w:p>
-    <w:p>
-      <w:pPr>
-        <w:pStyle w:val="ListBullet"/>
-      </w:pPr>
-      <w:r>
-        <w:t>knowledge_points structure - Should contain "osworld_overlap" and "custom_nodes" subfields</w:t>
-      </w:r>
-    </w:p>
-    <w:p/>
-    <w:p>
-      <w:r>
-        <w:rPr>
-          <w:b/>
-        </w:rPr>
-        <w:t>Expected Format:</w:t>
+        <w:t>Trajectory length: 28 steps</w:t>
       </w:r>
     </w:p>
     <w:p>
       <w:r>
-        <w:br/>
-        <w:t>{</w:t>
-        <w:br/>
-        <w:t xml:space="preserve">  "knowledge_points": {</w:t>
-        <w:br/>
-        <w:t xml:space="preserve">    "osworld_overlap": ["&lt;existing taxonomy nodes&gt;"],</w:t>
-        <w:br/>
-        <w:t xml:space="preserve">    "custom_nodes": ["&lt;new knowledge points&gt;"]</w:t>
-        <w:br/>
-        <w:t xml:space="preserve">  },</w:t>
-        <w:br/>
-        <w:t xml:space="preserve">  "qc_reviews": [...],</w:t>
-        <w:br/>
-        <w:t xml:space="preserve">  "related_apps": ["Chrome", "LibreOffice Calc", ...]</w:t>
-        <w:br/>
-        <w:t>}</w:t>
-      </w:r>
-    </w:p>
-    <w:p/>
-    <w:p>
-      <w:r>
-        <w:rPr>
-          <w:b/>
-        </w:rPr>
-        <w:t>Current Format (Incorrect):</w:t>
-      </w:r>
-    </w:p>
-    <w:p>
-      <w:r>
-        <w:br/>
-        <w:t>{</w:t>
-        <w:br/>
-        <w:t xml:space="preserve">  "knowledge_points": ["flat", "array", "only"]</w:t>
-        <w:br/>
-        <w:t xml:space="preserve">  // qc_reviews and related_apps fields missing entirely</w:t>
-        <w:br/>
-        <w:t>}</w:t>
-      </w:r>
-    </w:p>
-    <w:p>
-      <w:pPr>
-        <w:pStyle w:val="Heading2"/>
-      </w:pPr>
-      <w:r>
-        <w:t>2. Screenshot Resolution Non-Compliance (Task 1016)</w:t>
-      </w:r>
-    </w:p>
-    <w:p>
-      <w:r>
-        <w:rPr>
-          <w:b/>
-        </w:rPr>
-        <w:t xml:space="preserve">Severity: </w:t>
-      </w:r>
-      <w:r>
-        <w:t>CRITICAL</w:t>
-      </w:r>
-    </w:p>
-    <w:p>
-      <w:r>
-        <w:t>Task 1016 screenshots are captured at 1512x822 resolution instead of the required 1920x1080.</w:t>
-      </w:r>
-    </w:p>
-    <w:p>
-      <w:r>
-        <w:t>All 50 screenshots in this task must be recaptured at the correct resolution.</w:t>
-      </w:r>
-    </w:p>
-    <w:p>
-      <w:pPr>
-        <w:pStyle w:val="Heading2"/>
-      </w:pPr>
-      <w:r>
-        <w:t>3. Missing Execution Videos</w:t>
-      </w:r>
-    </w:p>
-    <w:p>
-      <w:r>
-        <w:rPr>
-          <w:b/>
-        </w:rPr>
-        <w:t xml:space="preserve">Severity: </w:t>
-      </w:r>
-      <w:r>
-        <w:t>CRITICAL</w:t>
-      </w:r>
-    </w:p>
-    <w:p>
-      <w:r>
-        <w:t>The Data Requirements explicitly state: "Each task must include... Execution video"</w:t>
-      </w:r>
-    </w:p>
-    <w:p>
-      <w:r>
-        <w:t>None of the 5 samples include execution videos. This is a mandatory deliverable.</w:t>
-      </w:r>
-    </w:p>
-    <w:p>
-      <w:pPr>
-        <w:pStyle w:val="Heading1"/>
-      </w:pPr>
-      <w:r>
-        <w:t>Moderate Issues (Should Fix)</w:t>
-      </w:r>
-    </w:p>
-    <w:p>
-      <w:pPr>
-        <w:pStyle w:val="Heading2"/>
-      </w:pPr>
-      <w:r>
-        <w:t>4. Inconsistent Action Code Format</w:t>
-      </w:r>
-    </w:p>
-    <w:p>
-      <w:r>
-        <w:rPr>
-          <w:b/>
-        </w:rPr>
-        <w:t xml:space="preserve">Severity: </w:t>
-      </w:r>
-      <w:r>
-        <w:t>MODERATE</w:t>
-      </w:r>
-    </w:p>
-    <w:p>
-      <w:r>
-        <w:t>Action code formatting is inconsistent across samples:</w:t>
-      </w:r>
-    </w:p>
-    <w:tbl>
-      <w:tblPr>
-        <w:tblStyle w:val="TableGrid"/>
-        <w:tblW w:type="auto" w:w="0"/>
-        <w:tblLook w:firstColumn="1" w:firstRow="1" w:lastColumn="0" w:lastRow="0" w:noHBand="0" w:noVBand="1" w:val="04A0"/>
-      </w:tblPr>
-      <w:tblGrid>
-        <w:gridCol w:w="2880"/>
-        <w:gridCol w:w="2880"/>
-        <w:gridCol w:w="2880"/>
-      </w:tblGrid>
-      <w:tr>
-        <w:tc>
-          <w:tcPr>
-            <w:tcW w:type="dxa" w:w="2880"/>
-          </w:tcPr>
-          <w:p>
-            <w:r>
-              <w:rPr>
-                <w:b/>
-              </w:rPr>
-              <w:t>Issue</w:t>
-            </w:r>
-          </w:p>
-        </w:tc>
-        <w:tc>
-          <w:tcPr>
-            <w:tcW w:type="dxa" w:w="2880"/>
-          </w:tcPr>
-          <w:p>
-            <w:r>
-              <w:rPr>
-                <w:b/>
-              </w:rPr>
-              <w:t>Example</w:t>
-            </w:r>
-          </w:p>
-        </w:tc>
-        <w:tc>
-          <w:tcPr>
-            <w:tcW w:type="dxa" w:w="2880"/>
-          </w:tcPr>
-          <w:p>
-            <w:r>
-              <w:rPr>
-                <w:b/>
-              </w:rPr>
-              <w:t>Recommendation</w:t>
-            </w:r>
-          </w:p>
-        </w:tc>
-      </w:tr>
-      <w:tr>
-        <w:tc>
-          <w:tcPr>
-            <w:tcW w:type="dxa" w:w="2880"/>
-          </w:tcPr>
-          <w:p>
-            <w:r>
-              <w:t>Explicit button parameter</w:t>
-            </w:r>
-          </w:p>
-        </w:tc>
-        <w:tc>
-          <w:tcPr>
-            <w:tcW w:type="dxa" w:w="2880"/>
-          </w:tcPr>
-          <w:p>
-            <w:r>
-              <w:t>pyautogui.click(x, y, button='left')</w:t>
-            </w:r>
-          </w:p>
-        </w:tc>
-        <w:tc>
-          <w:tcPr>
-            <w:tcW w:type="dxa" w:w="2880"/>
-          </w:tcPr>
-          <w:p>
-            <w:r>
-              <w:t>Use pyautogui.click(x, y) for left clicks</w:t>
-            </w:r>
-          </w:p>
-        </w:tc>
-      </w:tr>
-      <w:tr>
-        <w:tc>
-          <w:tcPr>
-            <w:tcW w:type="dxa" w:w="2880"/>
-          </w:tcPr>
-          <w:p>
-            <w:r>
-              <w:t>Combined actions in one step</w:t>
-            </w:r>
-          </w:p>
-        </w:tc>
-        <w:tc>
-          <w:tcPr>
-            <w:tcW w:type="dxa" w:w="2880"/>
-          </w:tcPr>
-          <w:p>
-            <w:r>
-              <w:t>pyautogui.moveTo(x, y); pyautogui.dragTo(...)</w:t>
-            </w:r>
-          </w:p>
-        </w:tc>
-        <w:tc>
-          <w:tcPr>
-            <w:tcW w:type="dxa" w:w="2880"/>
-          </w:tcPr>
-          <w:p>
-            <w:r>
-              <w:t>Separate into individual trajectory steps</w:t>
-            </w:r>
-          </w:p>
-        </w:tc>
-      </w:tr>
-      <w:tr>
-        <w:tc>
-          <w:tcPr>
-            <w:tcW w:type="dxa" w:w="2880"/>
-          </w:tcPr>
-          <w:p>
-            <w:r>
-              <w:t>pyautogui.write() usage</w:t>
-            </w:r>
-          </w:p>
-        </w:tc>
-        <w:tc>
-          <w:tcPr>
-            <w:tcW w:type="dxa" w:w="2880"/>
-          </w:tcPr>
-          <w:p>
-            <w:r>
-              <w:t>pyautogui.write("text")</w:t>
-            </w:r>
-          </w:p>
-        </w:tc>
-        <w:tc>
-          <w:tcPr>
-            <w:tcW w:type="dxa" w:w="2880"/>
-          </w:tcPr>
-          <w:p>
-            <w:r>
-              <w:t>Requirements specify type(text)</w:t>
-            </w:r>
-          </w:p>
-        </w:tc>
-      </w:tr>
-      <w:tr>
-        <w:tc>
-          <w:tcPr>
-            <w:tcW w:type="dxa" w:w="2880"/>
-          </w:tcPr>
-          <w:p>
-            <w:r>
-              <w:t>pyautogui.press() for keys</w:t>
-            </w:r>
-          </w:p>
-        </w:tc>
-        <w:tc>
-          <w:tcPr>
-            <w:tcW w:type="dxa" w:w="2880"/>
-          </w:tcPr>
-          <w:p>
-            <w:r>
-              <w:t>pyautogui.press('enter')</w:t>
-            </w:r>
-          </w:p>
-        </w:tc>
-        <w:tc>
-          <w:tcPr>
-            <w:tcW w:type="dxa" w:w="2880"/>
-          </w:tcPr>
-          <w:p>
-            <w:r>
-              <w:t>Requirements specify keys(key)</w:t>
-            </w:r>
-          </w:p>
-        </w:tc>
-      </w:tr>
-    </w:tbl>
-    <w:p>
-      <w:pPr>
-        <w:pStyle w:val="Heading2"/>
-      </w:pPr>
-      <w:r>
-        <w:t>5. Multi-App Task Classification</w:t>
-      </w:r>
-    </w:p>
-    <w:p>
-      <w:r>
-        <w:rPr>
-          <w:b/>
-        </w:rPr>
-        <w:t xml:space="preserve">Severity: </w:t>
-      </w:r>
-      <w:r>
-        <w:t>MODERATE</w:t>
-      </w:r>
-    </w:p>
-    <w:p>
-      <w:r>
-        <w:t>Task 13011 involves LibreOffice Calc AND LibreOffice Writer, qualifying as a multi-app task.</w:t>
-      </w:r>
-    </w:p>
-    <w:p>
-      <w:r>
-        <w:t>Per requirements: "Multi-app tasks: ≥50 steps, classified as hard"</w:t>
-      </w:r>
-    </w:p>
-    <w:p>
-      <w:r>
-        <w:t>Current: 34 steps. This task should be extended to meet the 50-step minimum for multi-app classification, or the related_apps field should document this exception.</w:t>
-      </w:r>
-    </w:p>
-    <w:p>
-      <w:pPr>
-        <w:pStyle w:val="Heading2"/>
-      </w:pPr>
-      <w:r>
-        <w:t>6. Knowledge Points Not Aligned with Taxonomy</w:t>
-      </w:r>
-    </w:p>
-    <w:p>
-      <w:r>
-        <w:rPr>
-          <w:b/>
-        </w:rPr>
-        <w:t xml:space="preserve">Severity: </w:t>
-      </w:r>
-      <w:r>
-        <w:t>MODERATE</w:t>
-      </w:r>
-    </w:p>
-    <w:p>
-      <w:r>
-        <w:t>The requirements state:</w:t>
-      </w:r>
-    </w:p>
-    <w:p>
-      <w:pPr>
-        <w:pStyle w:val="Quote"/>
-      </w:pPr>
-      <w:r>
-        <w:t>"The constructed knowledge tree must partially overlap with the provided OSWorld Knowledge Tree, but must not be identical. If a task includes any OSWorld knowledge point, it must include at least one custom (new) knowledge point."</w:t>
-      </w:r>
-    </w:p>
-    <w:p>
-      <w:r>
-        <w:t>Current samples use generic knowledge point labels that do not clearly map to the OSWorld taxonomy leaf nodes.</w:t>
-      </w:r>
-    </w:p>
-    <w:p/>
-    <w:p>
-      <w:r>
-        <w:t>Example from Task 13011:</w:t>
-      </w:r>
-    </w:p>
-    <w:p>
-      <w:r>
-        <w:t>Current: ["Create visual data representations", "Export charts as images", ...]</w:t>
-      </w:r>
-    </w:p>
-    <w:p>
-      <w:r>
-        <w:t>Expected: {"osworld_overlap": ["3.6 Charts &amp; Visualization - Combined bar &amp; line charts"], "custom_nodes": ["Export charts as BMP format"]}</w:t>
-      </w:r>
-    </w:p>
-    <w:p>
-      <w:pPr>
-        <w:pStyle w:val="Heading1"/>
-      </w:pPr>
-      <w:r>
-        <w:t>Minor Issues (Recommended)</w:t>
-      </w:r>
-    </w:p>
-    <w:p>
-      <w:pPr>
-        <w:pStyle w:val="Heading2"/>
-      </w:pPr>
-      <w:r>
-        <w:t>7. Directory Structure Inconsistency</w:t>
-      </w:r>
-    </w:p>
-    <w:p>
-      <w:r>
-        <w:t>Some tasks have nested folder structures (e.g., 1002/1002/screenshots) while others are flat (e.g., 13011/screenshots). Recommend standardizing to a flat structure.</w:t>
-      </w:r>
-    </w:p>
-    <w:p>
-      <w:pPr>
-        <w:pStyle w:val="Heading2"/>
-      </w:pPr>
-      <w:r>
-        <w:t>8. Action Specificity in Typing Commands</w:t>
-      </w:r>
-    </w:p>
-    <w:p>
-      <w:r>
-        <w:t>Task 1011 shows password being typed in plaintext:</w:t>
-      </w:r>
-    </w:p>
-    <w:p>
-      <w:r>
-        <w:t>pyautogui.write("password")</w:t>
-      </w:r>
-    </w:p>
-    <w:p>
-      <w:r>
-        <w:t>Consider using placeholder notation for sensitive data in documentation while maintaining actual execution data separately.</w:t>
-      </w:r>
-    </w:p>
-    <w:p>
-      <w:pPr>
-        <w:pStyle w:val="Heading1"/>
-      </w:pPr>
-      <w:r>
-        <w:t>Detailed Sample Analysis</w:t>
-      </w:r>
-    </w:p>
-    <w:p>
-      <w:pPr>
-        <w:pStyle w:val="Heading2"/>
-      </w:pPr>
-      <w:r>
-        <w:t>Task 13011: LibreOffice Calc + Writer Multi-App</w:t>
-      </w:r>
-    </w:p>
-    <w:p>
-      <w:r>
-        <w:t>Instruction: Create charts in Calc, export as BMP, insert into Writer document, save evaluation report.</w:t>
-      </w:r>
-    </w:p>
-    <w:p/>
-    <w:p>
-      <w:r>
-        <w:rPr>
-          <w:b/>
-        </w:rPr>
-        <w:t>Strengths:</w:t>
-      </w:r>
-    </w:p>
-    <w:p>
-      <w:pPr>
-        <w:pStyle w:val="ListBullet"/>
-      </w:pPr>
-      <w:r>
-        <w:t>• Clear multi-step instruction with realistic business scenario</w:t>
-      </w:r>
-    </w:p>
-    <w:p>
-      <w:pPr>
-        <w:pStyle w:val="ListBullet"/>
-      </w:pPr>
-      <w:r>
-        <w:t>• Proper screenshot resolution (1920x1080)</w:t>
-      </w:r>
-    </w:p>
-    <w:p>
-      <w:pPr>
-        <w:pStyle w:val="ListBullet"/>
-      </w:pPr>
-      <w:r>
-        <w:t>• Trajectory covers complete workflow</w:t>
+        <w:t>Screenshot resolution(s) observed: 1920×1080</w:t>
       </w:r>
     </w:p>
     <w:p/>
@@ -1051,7 +1038,7 @@
         <w:pStyle w:val="ListBullet"/>
       </w:pPr>
       <w:r>
-        <w:t>• Only 34 steps for multi-app task (minimum 50 required)</w:t>
+        <w:t>Missing JSON keys: qc_reviews, related_apps</w:t>
       </w:r>
     </w:p>
     <w:p>
@@ -1059,7 +1046,7 @@
         <w:pStyle w:val="ListBullet"/>
       </w:pPr>
       <w:r>
-        <w:t>• Missing qc_reviews, related_apps fields</w:t>
+        <w:t>knowledge_points is a list; expected object with "osworld_overlap" and "custom_nodes".</w:t>
       </w:r>
     </w:p>
     <w:p>
@@ -1067,20 +1054,47 @@
         <w:pStyle w:val="ListBullet"/>
       </w:pPr>
       <w:r>
-        <w:t>• knowledge_points not in required nested structure</w:t>
+        <w:t>step_by_step_instructions not delivered as a numbered step list and does not include per-step knowledge labels.</w:t>
       </w:r>
     </w:p>
     <w:p>
       <w:pPr>
-        <w:pStyle w:val="Heading2"/>
+        <w:pStyle w:val="ListBullet"/>
       </w:pPr>
       <w:r>
-        <w:t>Task 1002: Chrome Bookmark Management</w:t>
+        <w:t>Screenshot paths in JSON do not resolve relative to JSON file (packaging/layout mismatch).</w:t>
       </w:r>
     </w:p>
     <w:p>
+      <w:pPr>
+        <w:pStyle w:val="ListBullet"/>
+      </w:pPr>
       <w:r>
-        <w:t>Instruction: Organize bookmarks, enable reading mode, manage extensions.</w:t>
+        <w:t>Example: JSON references "screenshots/step_0000.png", but file is located at "1002/screenshots/step_0000.png".</w:t>
+      </w:r>
+    </w:p>
+    <w:p>
+      <w:pPr>
+        <w:pStyle w:val="ListBullet"/>
+      </w:pPr>
+      <w:r>
+        <w:t>Composite actions detected in 2 steps (e.g., [23, 24]). These should be split into atomic steps (moveTo then scroll; moveTo then dragTo; etc.).</w:t>
+      </w:r>
+    </w:p>
+    <w:p>
+      <w:pPr>
+        <w:pStyle w:val="ListBullet"/>
+      </w:pPr>
+      <w:r>
+        <w:t>Missing raw action-sequence artifact (separate from the JSON).</w:t>
+      </w:r>
+    </w:p>
+    <w:p>
+      <w:pPr>
+        <w:pStyle w:val="ListBullet"/>
+      </w:pPr>
+      <w:r>
+        <w:t>Missing execution video artifact.</w:t>
       </w:r>
     </w:p>
     <w:p/>
@@ -1089,7 +1103,7 @@
         <w:rPr>
           <w:b/>
         </w:rPr>
-        <w:t>Strengths:</w:t>
+        <w:t>Suggested taxonomy alignment:</w:t>
       </w:r>
     </w:p>
     <w:p>
@@ -1097,7 +1111,7 @@
         <w:pStyle w:val="ListBullet"/>
       </w:pPr>
       <w:r>
-        <w:t>• Realistic user task</w:t>
+        <w:t>OSWorld overlap: Browser → Bookmarks &amp; Shortcuts → Create a new folder in bookmarks bar; Save current page to bookmarks bar.</w:t>
       </w:r>
     </w:p>
     <w:p>
@@ -1105,15 +1119,30 @@
         <w:pStyle w:val="ListBullet"/>
       </w:pPr>
       <w:r>
-        <w:t>• Covers multiple Chrome features</w:t>
+        <w:t>Custom nodes: "Bookmark multiple open tabs into a specific folder"; "Reading mode activation" (if used).</w:t>
       </w:r>
     </w:p>
     <w:p>
       <w:pPr>
-        <w:pStyle w:val="ListBullet"/>
+        <w:pStyle w:val="Heading2"/>
       </w:pPr>
       <w:r>
-        <w:t>• 28 steps meets minimum requirement</w:t>
+        <w:t>Task 1011</w:t>
+      </w:r>
+    </w:p>
+    <w:p>
+      <w:r>
+        <w:t>Inferred apps/domains: Terminal, Ubuntu</w:t>
+      </w:r>
+    </w:p>
+    <w:p>
+      <w:r>
+        <w:t>Trajectory length: 30 steps</w:t>
+      </w:r>
+    </w:p>
+    <w:p>
+      <w:r>
+        <w:t>Screenshot resolution(s) observed: 1920×1080</w:t>
       </w:r>
     </w:p>
     <w:p/>
@@ -1130,7 +1159,7 @@
         <w:pStyle w:val="ListBullet"/>
       </w:pPr>
       <w:r>
-        <w:t>• Action format uses button='left' explicitly</w:t>
+        <w:t>Missing JSON keys: qc_reviews, related_apps</w:t>
       </w:r>
     </w:p>
     <w:p>
@@ -1138,7 +1167,7 @@
         <w:pStyle w:val="ListBullet"/>
       </w:pPr>
       <w:r>
-        <w:t>• Combined moveTo + click in single code field</w:t>
+        <w:t>knowledge_points is a list; expected object with "osworld_overlap" and "custom_nodes".</w:t>
       </w:r>
     </w:p>
     <w:p>
@@ -1146,20 +1175,47 @@
         <w:pStyle w:val="ListBullet"/>
       </w:pPr>
       <w:r>
-        <w:t>• Missing required JSON fields</w:t>
+        <w:t>step_by_step_instructions not delivered as a numbered step list and does not include per-step knowledge labels.</w:t>
       </w:r>
     </w:p>
     <w:p>
       <w:pPr>
-        <w:pStyle w:val="Heading2"/>
+        <w:pStyle w:val="ListBullet"/>
       </w:pPr>
       <w:r>
-        <w:t>Task 1011: Ubuntu Terminal Operations</w:t>
+        <w:t>Screenshot paths in JSON do not resolve relative to JSON file (packaging/layout mismatch).</w:t>
       </w:r>
     </w:p>
     <w:p>
+      <w:pPr>
+        <w:pStyle w:val="ListBullet"/>
+      </w:pPr>
       <w:r>
-        <w:t>Instruction: Create directory structure, write bash script, change desktop background, install software.</w:t>
+        <w:t>Example: JSON references "screenshots/step_0000.png", but file is located at "1011/screenshots/step_0000.png".</w:t>
+      </w:r>
+    </w:p>
+    <w:p>
+      <w:pPr>
+        <w:pStyle w:val="ListBullet"/>
+      </w:pPr>
+      <w:r>
+        <w:t>Missing raw action-sequence artifact (separate from the JSON).</w:t>
+      </w:r>
+    </w:p>
+    <w:p>
+      <w:pPr>
+        <w:pStyle w:val="ListBullet"/>
+      </w:pPr>
+      <w:r>
+        <w:t>Missing execution video artifact.</w:t>
+      </w:r>
+    </w:p>
+    <w:p>
+      <w:pPr>
+        <w:pStyle w:val="ListBullet"/>
+      </w:pPr>
+      <w:r>
+        <w:t>Multi-app task does not meet ≥50 steps requirement for multi-app/hard tasks.</w:t>
       </w:r>
     </w:p>
     <w:p/>
@@ -1168,7 +1224,7 @@
         <w:rPr>
           <w:b/>
         </w:rPr>
-        <w:t>Strengths:</w:t>
+        <w:t>Suggested taxonomy alignment:</w:t>
       </w:r>
     </w:p>
     <w:p>
@@ -1176,7 +1232,7 @@
         <w:pStyle w:val="ListBullet"/>
       </w:pPr>
       <w:r>
-        <w:t>• Comprehensive terminal operations coverage</w:t>
+        <w:t>OSWorld overlap: Ubuntu → File &amp; Directory Operations (create directory structure); Package Management (update/install) if performed.</w:t>
       </w:r>
     </w:p>
     <w:p>
@@ -1184,15 +1240,30 @@
         <w:pStyle w:val="ListBullet"/>
       </w:pPr>
       <w:r>
-        <w:t>• Tests multiple OS domain knowledge points</w:t>
+        <w:t>Custom nodes: "Write &amp; run a compression script"; "Change desktop background via Settings/GUI" (if included).</w:t>
       </w:r>
     </w:p>
     <w:p>
       <w:pPr>
-        <w:pStyle w:val="ListBullet"/>
+        <w:pStyle w:val="Heading2"/>
       </w:pPr>
       <w:r>
-        <w:t>• Uses hotkey() for key combinations correctly</w:t>
+        <w:t>Task 1016</w:t>
+      </w:r>
+    </w:p>
+    <w:p>
+      <w:r>
+        <w:t>Inferred apps/domains: Thunderbird</w:t>
+      </w:r>
+    </w:p>
+    <w:p>
+      <w:r>
+        <w:t>Trajectory length: 50 steps</w:t>
+      </w:r>
+    </w:p>
+    <w:p>
+      <w:r>
+        <w:t>Screenshot resolution(s) observed: 1512×822</w:t>
       </w:r>
     </w:p>
     <w:p/>
@@ -1209,7 +1280,7 @@
         <w:pStyle w:val="ListBullet"/>
       </w:pPr>
       <w:r>
-        <w:t>• Script contains typo: "~//Finance" (double slash)</w:t>
+        <w:t>Missing JSON keys: qc_reviews, related_apps</w:t>
       </w:r>
     </w:p>
     <w:p>
@@ -1217,7 +1288,7 @@
         <w:pStyle w:val="ListBullet"/>
       </w:pPr>
       <w:r>
-        <w:t>• Missing required JSON fields</w:t>
+        <w:t>knowledge_points is a list; expected object with "osworld_overlap" and "custom_nodes".</w:t>
       </w:r>
     </w:p>
     <w:p>
@@ -1225,20 +1296,55 @@
         <w:pStyle w:val="ListBullet"/>
       </w:pPr>
       <w:r>
-        <w:t>• Uses rightClick() format inconsistent with requirements</w:t>
+        <w:t>step_by_step_instructions not delivered as a numbered step list and does not include per-step knowledge labels.</w:t>
       </w:r>
     </w:p>
     <w:p>
       <w:pPr>
-        <w:pStyle w:val="Heading2"/>
+        <w:pStyle w:val="ListBullet"/>
       </w:pPr>
       <w:r>
-        <w:t>Task 1016: Thunderbird Email Configuration</w:t>
+        <w:t>Screenshot paths in JSON do not resolve relative to JSON file (packaging/layout mismatch).</w:t>
       </w:r>
     </w:p>
     <w:p>
+      <w:pPr>
+        <w:pStyle w:val="ListBullet"/>
+      </w:pPr>
       <w:r>
-        <w:t>Instruction: Set up IMAP email account with specific server settings, create Junk folder, configure auto-delete.</w:t>
+        <w:t>Example: JSON references "screenshots/step_0000.png", but file is located at "1016/screenshots/step_0000.png".</w:t>
+      </w:r>
+    </w:p>
+    <w:p>
+      <w:pPr>
+        <w:pStyle w:val="ListBullet"/>
+      </w:pPr>
+      <w:r>
+        <w:t>Composite actions detected in 7 steps (e.g., [8, 16, 17, 18, 29]). These should be split into atomic steps (moveTo then scroll; moveTo then dragTo; etc.).</w:t>
+      </w:r>
+    </w:p>
+    <w:p>
+      <w:pPr>
+        <w:pStyle w:val="ListBullet"/>
+      </w:pPr>
+      <w:r>
+        <w:t>Missing raw action-sequence artifact (separate from the JSON).</w:t>
+      </w:r>
+    </w:p>
+    <w:p>
+      <w:pPr>
+        <w:pStyle w:val="ListBullet"/>
+      </w:pPr>
+      <w:r>
+        <w:t>Missing execution video artifact.</w:t>
+      </w:r>
+    </w:p>
+    <w:p>
+      <w:pPr>
+        <w:pStyle w:val="ListBullet"/>
+      </w:pPr>
+      <w:r>
+        <w:t>Screenshot capture does not meet 1920×1080 requirement.</w:t>
       </w:r>
     </w:p>
     <w:p/>
@@ -1247,7 +1353,7 @@
         <w:rPr>
           <w:b/>
         </w:rPr>
-        <w:t>Strengths:</w:t>
+        <w:t>Suggested taxonomy alignment:</w:t>
       </w:r>
     </w:p>
     <w:p>
@@ -1255,7 +1361,7 @@
         <w:pStyle w:val="ListBullet"/>
       </w:pPr>
       <w:r>
-        <w:t>• Complex task with 50 steps meeting medium/hard threshold</w:t>
+        <w:t>OSWorld overlap: Thunderbird → Account Management → Add/configure email account.</w:t>
       </w:r>
     </w:p>
     <w:p>
@@ -1263,40 +1369,7 @@
         <w:pStyle w:val="ListBullet"/>
       </w:pPr>
       <w:r>
-        <w:t>• Covers email client domain comprehensively</w:t>
-      </w:r>
-    </w:p>
-    <w:p/>
-    <w:p>
-      <w:r>
-        <w:rPr>
-          <w:b/>
-        </w:rPr>
-        <w:t>Critical Issues:</w:t>
-      </w:r>
-    </w:p>
-    <w:p>
-      <w:pPr>
-        <w:pStyle w:val="ListBullet"/>
-      </w:pPr>
-      <w:r>
-        <w:t>• ALL screenshots at incorrect resolution (1512x822)</w:t>
-      </w:r>
-    </w:p>
-    <w:p>
-      <w:pPr>
-        <w:pStyle w:val="ListBullet"/>
-      </w:pPr>
-      <w:r>
-        <w:t>• Typo in action: "smpt" instead of "smtp" (step 22)</w:t>
-      </w:r>
-    </w:p>
-    <w:p>
-      <w:pPr>
-        <w:pStyle w:val="ListBullet"/>
-      </w:pPr>
-      <w:r>
-        <w:t>• Missing required JSON fields</w:t>
+        <w:t>Custom nodes: "Manual IMAP/SMTP parameter entry &amp; validation"; "Automatic junk mail handling settings".</w:t>
       </w:r>
     </w:p>
     <w:p>
@@ -1304,45 +1377,22 @@
         <w:pStyle w:val="Heading2"/>
       </w:pPr>
       <w:r>
-        <w:t>Task 13542: Chrome Privacy &amp; Security</w:t>
+        <w:t>Task 13011</w:t>
       </w:r>
     </w:p>
     <w:p>
       <w:r>
-        <w:t>Instruction: Create tab group, use incognito mode, clear history, manage downloads, review passwords.</w:t>
-      </w:r>
-    </w:p>
-    <w:p/>
-    <w:p>
-      <w:r>
-        <w:rPr>
-          <w:b/>
-        </w:rPr>
-        <w:t>Strengths:</w:t>
+        <w:t>Inferred apps/domains: LibreOffice Calc, LibreOffice Writer</w:t>
       </w:r>
     </w:p>
     <w:p>
-      <w:pPr>
-        <w:pStyle w:val="ListBullet"/>
-      </w:pPr>
       <w:r>
-        <w:t>• Covers security-focused browser operations</w:t>
+        <w:t>Trajectory length: 34 steps</w:t>
       </w:r>
     </w:p>
     <w:p>
-      <w:pPr>
-        <w:pStyle w:val="ListBullet"/>
-      </w:pPr>
       <w:r>
-        <w:t>• 38 steps is appropriate for medium difficulty</w:t>
-      </w:r>
-    </w:p>
-    <w:p>
-      <w:pPr>
-        <w:pStyle w:val="ListBullet"/>
-      </w:pPr>
-      <w:r>
-        <w:t>• Good mix of privacy features</w:t>
+        <w:t>Screenshot resolution(s) observed: 1920×1080</w:t>
       </w:r>
     </w:p>
     <w:p/>
@@ -1359,7 +1409,7 @@
         <w:pStyle w:val="ListBullet"/>
       </w:pPr>
       <w:r>
-        <w:t>• Missing required JSON fields</w:t>
+        <w:t>Missing JSON keys: qc_reviews, related_apps</w:t>
       </w:r>
     </w:p>
     <w:p>
@@ -1367,7 +1417,169 @@
         <w:pStyle w:val="ListBullet"/>
       </w:pPr>
       <w:r>
-        <w:t>• knowledge_points too generic</w:t>
+        <w:t>knowledge_points is a list; expected object with "osworld_overlap" and "custom_nodes".</w:t>
+      </w:r>
+    </w:p>
+    <w:p>
+      <w:pPr>
+        <w:pStyle w:val="ListBullet"/>
+      </w:pPr>
+      <w:r>
+        <w:t>step_by_step_instructions not delivered as a numbered step list and does not include per-step knowledge labels.</w:t>
+      </w:r>
+    </w:p>
+    <w:p>
+      <w:pPr>
+        <w:pStyle w:val="ListBullet"/>
+      </w:pPr>
+      <w:r>
+        <w:t>Composite actions detected in 1 step (e.g., [0]). These should be split into atomic steps (moveTo then scroll; moveTo then dragTo; etc.).</w:t>
+      </w:r>
+    </w:p>
+    <w:p>
+      <w:pPr>
+        <w:pStyle w:val="ListBullet"/>
+      </w:pPr>
+      <w:r>
+        <w:t>Missing raw action-sequence artifact (separate from the JSON).</w:t>
+      </w:r>
+    </w:p>
+    <w:p>
+      <w:pPr>
+        <w:pStyle w:val="ListBullet"/>
+      </w:pPr>
+      <w:r>
+        <w:t>Missing execution video artifact.</w:t>
+      </w:r>
+    </w:p>
+    <w:p>
+      <w:pPr>
+        <w:pStyle w:val="ListBullet"/>
+      </w:pPr>
+      <w:r>
+        <w:t>Multi-app task does not meet ≥50 steps requirement for multi-app/hard tasks.</w:t>
+      </w:r>
+    </w:p>
+    <w:p/>
+    <w:p>
+      <w:r>
+        <w:rPr>
+          <w:b/>
+        </w:rPr>
+        <w:t>Suggested taxonomy alignment:</w:t>
+      </w:r>
+    </w:p>
+    <w:p>
+      <w:pPr>
+        <w:pStyle w:val="ListBullet"/>
+      </w:pPr>
+      <w:r>
+        <w:t>OSWorld overlap: LibreOffice Calc → Charts &amp; Visualization (create chart); Export/Presentation settings (export as image) + LibreOffice Writer → Insert images.</w:t>
+      </w:r>
+    </w:p>
+    <w:p>
+      <w:pPr>
+        <w:pStyle w:val="ListBullet"/>
+      </w:pPr>
+      <w:r>
+        <w:t>Custom nodes: "Cross-app transfer of chart images with naming &amp; format constraints".</w:t>
+      </w:r>
+    </w:p>
+    <w:p>
+      <w:pPr>
+        <w:pStyle w:val="Heading2"/>
+      </w:pPr>
+      <w:r>
+        <w:t>Task 13542</w:t>
+      </w:r>
+    </w:p>
+    <w:p>
+      <w:r>
+        <w:t>Inferred apps/domains: Chrome</w:t>
+      </w:r>
+    </w:p>
+    <w:p>
+      <w:r>
+        <w:t>Trajectory length: 38 steps</w:t>
+      </w:r>
+    </w:p>
+    <w:p>
+      <w:r>
+        <w:t>Screenshot resolution(s) observed: 1920×1080</w:t>
+      </w:r>
+    </w:p>
+    <w:p/>
+    <w:p>
+      <w:r>
+        <w:rPr>
+          <w:b/>
+        </w:rPr>
+        <w:t>Issues:</w:t>
+      </w:r>
+    </w:p>
+    <w:p>
+      <w:pPr>
+        <w:pStyle w:val="ListBullet"/>
+      </w:pPr>
+      <w:r>
+        <w:t>Missing JSON keys: qc_reviews, related_apps</w:t>
+      </w:r>
+    </w:p>
+    <w:p>
+      <w:pPr>
+        <w:pStyle w:val="ListBullet"/>
+      </w:pPr>
+      <w:r>
+        <w:t>knowledge_points is a list; expected object with "osworld_overlap" and "custom_nodes".</w:t>
+      </w:r>
+    </w:p>
+    <w:p>
+      <w:pPr>
+        <w:pStyle w:val="ListBullet"/>
+      </w:pPr>
+      <w:r>
+        <w:t>step_by_step_instructions not delivered as a numbered step list and does not include per-step knowledge labels.</w:t>
+      </w:r>
+    </w:p>
+    <w:p>
+      <w:pPr>
+        <w:pStyle w:val="ListBullet"/>
+      </w:pPr>
+      <w:r>
+        <w:t>Missing raw action-sequence artifact (separate from the JSON).</w:t>
+      </w:r>
+    </w:p>
+    <w:p>
+      <w:pPr>
+        <w:pStyle w:val="ListBullet"/>
+      </w:pPr>
+      <w:r>
+        <w:t>Missing execution video artifact.</w:t>
+      </w:r>
+    </w:p>
+    <w:p/>
+    <w:p>
+      <w:r>
+        <w:rPr>
+          <w:b/>
+        </w:rPr>
+        <w:t>Suggested taxonomy alignment:</w:t>
+      </w:r>
+    </w:p>
+    <w:p>
+      <w:pPr>
+        <w:pStyle w:val="ListBullet"/>
+      </w:pPr>
+      <w:r>
+        <w:t>OSWorld overlap: Browser → Privacy &amp; Security (if clearing history/downloads or reviewing passwords); otherwise may be custom-only.</w:t>
+      </w:r>
+    </w:p>
+    <w:p>
+      <w:pPr>
+        <w:pStyle w:val="ListBullet"/>
+      </w:pPr>
+      <w:r>
+        <w:t>Custom nodes: "Create and manage Chrome tab groups"; "Move multiple tabs into a named group".</w:t>
       </w:r>
     </w:p>
     <w:p>
@@ -1375,15 +1587,7 @@
         <w:pStyle w:val="Heading1"/>
       </w:pPr>
       <w:r>
-        <w:t>Recommendations for Remediation</w:t>
-      </w:r>
-    </w:p>
-    <w:p>
-      <w:pPr>
-        <w:pStyle w:val="Heading2"/>
-      </w:pPr>
-      <w:r>
-        <w:t>Immediate Actions Required</w:t>
+        <w:t>Recommended Remediation Actions for the Vendor</w:t>
       </w:r>
     </w:p>
     <w:p>
@@ -1391,7 +1595,7 @@
         <w:pStyle w:val="ListNumber"/>
       </w:pPr>
       <w:r>
-        <w:t>1. Update all JSON files to include qc_reviews and related_apps fields</w:t>
+        <w:t>1. Deliver the full required artifact set per task: 1 JSON + all screenshots + raw action sequence file + execution video.</w:t>
       </w:r>
     </w:p>
     <w:p>
@@ -1399,7 +1603,7 @@
         <w:pStyle w:val="ListNumber"/>
       </w:pPr>
       <w:r>
-        <w:t>2. Restructure knowledge_points to use osworld_overlap and custom_nodes format</w:t>
+        <w:t>2. Standardize folder layout so screenshot paths in JSON resolve correctly (e.g., keep JSON and screenshots/ in the same task root, or update JSON paths accordingly).</w:t>
       </w:r>
     </w:p>
     <w:p>
@@ -1407,7 +1611,7 @@
         <w:pStyle w:val="ListNumber"/>
       </w:pPr>
       <w:r>
-        <w:t>3. Re-capture all Task 1016 screenshots at 1920x1080 resolution</w:t>
+        <w:t>3. Enforce 1920×1080 capture resolution for all screenshots and videos.</w:t>
       </w:r>
     </w:p>
     <w:p>
@@ -1415,7 +1619,7 @@
         <w:pStyle w:val="ListNumber"/>
       </w:pPr>
       <w:r>
-        <w:t>4. Record and include execution videos for all tasks</w:t>
+        <w:t>4. Make traj steps atomic: one action per step. Split moveTo+scroll, moveTo+dragTo, and any multi-call lines into separate trajectory items.</w:t>
       </w:r>
     </w:p>
     <w:p>
@@ -1423,15 +1627,7 @@
         <w:pStyle w:val="ListNumber"/>
       </w:pPr>
       <w:r>
-        <w:t>5. Fix typos: "smpt" → "smtp" in Task 1016, "~//Finance" → "~/Finance" in Task 1011</w:t>
-      </w:r>
-    </w:p>
-    <w:p>
-      <w:pPr>
-        <w:pStyle w:val="Heading2"/>
-      </w:pPr>
-      <w:r>
-        <w:t>Process Improvements</w:t>
+        <w:t>5. Replace free-form knowledge_points list with the required object structure: {"osworld_overlap":[...], "custom_nodes":[...]}. Use OSWorld leaf nodes from the taxonomy and ensure at least one custom node whenever osworld_overlap is non-empty.</w:t>
       </w:r>
     </w:p>
     <w:p>
@@ -1439,7 +1635,7 @@
         <w:pStyle w:val="ListNumber"/>
       </w:pPr>
       <w:r>
-        <w:t>1. Standardize action code format across all annotators</w:t>
+        <w:t>6. Provide step-by-step decomposition as a numbered list and include per-step knowledge point labels (or an explicit per-step annotation field) in addition to the aggregated task-level labels/tree.</w:t>
       </w:r>
     </w:p>
     <w:p>
@@ -1447,7 +1643,7 @@
         <w:pStyle w:val="ListNumber"/>
       </w:pPr>
       <w:r>
-        <w:t>2. Implement pre-submission validation checklist</w:t>
+        <w:t>7. Include qc_reviews and related_apps in JSON, and ensure they reflect the task's apps/domains (needed for diversity and multi-app accounting).</w:t>
       </w:r>
     </w:p>
     <w:p>
@@ -1455,15 +1651,7 @@
         <w:pStyle w:val="ListNumber"/>
       </w:pPr>
       <w:r>
-        <w:t>3. Map all knowledge points to OSWorld taxonomy before submission</w:t>
-      </w:r>
-    </w:p>
-    <w:p>
-      <w:pPr>
-        <w:pStyle w:val="ListNumber"/>
-      </w:pPr>
-      <w:r>
-        <w:t>4. Ensure multi-app tasks meet ≥50 step requirement</w:t>
+        <w:t>8. If a task is multi-app (≥2 apps/domains), ensure it meets the ≥50-step trajectory expectation (hard difficulty) by capturing full, correct workflows without skipping UI steps.</w:t>
       </w:r>
     </w:p>
     <w:p>
@@ -1471,472 +1659,46 @@
         <w:pStyle w:val="Heading1"/>
       </w:pPr>
       <w:r>
-        <w:t>Compliance Summary Checklist</w:t>
-      </w:r>
-    </w:p>
-    <w:tbl>
-      <w:tblPr>
-        <w:tblStyle w:val="TableGrid"/>
-        <w:tblW w:type="auto" w:w="0"/>
-        <w:tblLook w:firstColumn="1" w:firstRow="1" w:lastColumn="0" w:lastRow="0" w:noHBand="0" w:noVBand="1" w:val="04A0"/>
-      </w:tblPr>
-      <w:tblGrid>
-        <w:gridCol w:w="2880"/>
-        <w:gridCol w:w="2880"/>
-        <w:gridCol w:w="2880"/>
-      </w:tblGrid>
-      <w:tr>
-        <w:tc>
-          <w:tcPr>
-            <w:tcW w:type="dxa" w:w="2880"/>
-          </w:tcPr>
-          <w:p>
-            <w:r>
-              <w:rPr>
-                <w:b/>
-              </w:rPr>
-              <w:t>Requirement</w:t>
-            </w:r>
-          </w:p>
-        </w:tc>
-        <w:tc>
-          <w:tcPr>
-            <w:tcW w:type="dxa" w:w="2880"/>
-          </w:tcPr>
-          <w:p>
-            <w:r>
-              <w:rPr>
-                <w:b/>
-              </w:rPr>
-              <w:t>Status</w:t>
-            </w:r>
-          </w:p>
-        </w:tc>
-        <w:tc>
-          <w:tcPr>
-            <w:tcW w:type="dxa" w:w="2880"/>
-          </w:tcPr>
-          <w:p>
-            <w:r>
-              <w:rPr>
-                <w:b/>
-              </w:rPr>
-              <w:t>Notes</w:t>
-            </w:r>
-          </w:p>
-        </w:tc>
-      </w:tr>
-      <w:tr>
-        <w:tc>
-          <w:tcPr>
-            <w:tcW w:type="dxa" w:w="2880"/>
-          </w:tcPr>
-          <w:p>
-            <w:r>
-              <w:t>JSON contains task_id</w:t>
-            </w:r>
-          </w:p>
-        </w:tc>
-        <w:tc>
-          <w:tcPr>
-            <w:tcW w:type="dxa" w:w="2880"/>
-          </w:tcPr>
-          <w:p>
-            <w:r>
-              <w:t>✓ PASS</w:t>
-            </w:r>
-          </w:p>
-        </w:tc>
-        <w:tc>
-          <w:tcPr>
-            <w:tcW w:type="dxa" w:w="2880"/>
-          </w:tcPr>
-          <w:p>
-            <w:r>
-              <w:t>All samples compliant</w:t>
-            </w:r>
-          </w:p>
-        </w:tc>
-      </w:tr>
-      <w:tr>
-        <w:tc>
-          <w:tcPr>
-            <w:tcW w:type="dxa" w:w="2880"/>
-          </w:tcPr>
-          <w:p>
-            <w:r>
-              <w:t>JSON contains instruction</w:t>
-            </w:r>
-          </w:p>
-        </w:tc>
-        <w:tc>
-          <w:tcPr>
-            <w:tcW w:type="dxa" w:w="2880"/>
-          </w:tcPr>
-          <w:p>
-            <w:r>
-              <w:t>✓ PASS</w:t>
-            </w:r>
-          </w:p>
-        </w:tc>
-        <w:tc>
-          <w:tcPr>
-            <w:tcW w:type="dxa" w:w="2880"/>
-          </w:tcPr>
-          <w:p>
-            <w:r>
-              <w:t>All samples compliant</w:t>
-            </w:r>
-          </w:p>
-        </w:tc>
-      </w:tr>
-      <w:tr>
-        <w:tc>
-          <w:tcPr>
-            <w:tcW w:type="dxa" w:w="2880"/>
-          </w:tcPr>
-          <w:p>
-            <w:r>
-              <w:t>JSON contains step_by_step_instructions</w:t>
-            </w:r>
-          </w:p>
-        </w:tc>
-        <w:tc>
-          <w:tcPr>
-            <w:tcW w:type="dxa" w:w="2880"/>
-          </w:tcPr>
-          <w:p>
-            <w:r>
-              <w:t>✓ PASS</w:t>
-            </w:r>
-          </w:p>
-        </w:tc>
-        <w:tc>
-          <w:tcPr>
-            <w:tcW w:type="dxa" w:w="2880"/>
-          </w:tcPr>
-          <w:p>
-            <w:r>
-              <w:t>All samples compliant</w:t>
-            </w:r>
-          </w:p>
-        </w:tc>
-      </w:tr>
-      <w:tr>
-        <w:tc>
-          <w:tcPr>
-            <w:tcW w:type="dxa" w:w="2880"/>
-          </w:tcPr>
-          <w:p>
-            <w:r>
-              <w:t>JSON contains knowledge_points (structured)</w:t>
-            </w:r>
-          </w:p>
-        </w:tc>
-        <w:tc>
-          <w:tcPr>
-            <w:tcW w:type="dxa" w:w="2880"/>
-          </w:tcPr>
-          <w:p>
-            <w:r>
-              <w:t>✗ FAIL</w:t>
-            </w:r>
-          </w:p>
-        </w:tc>
-        <w:tc>
-          <w:tcPr>
-            <w:tcW w:type="dxa" w:w="2880"/>
-          </w:tcPr>
-          <w:p>
-            <w:r>
-              <w:t>Wrong format - needs nesting</w:t>
-            </w:r>
-          </w:p>
-        </w:tc>
-      </w:tr>
-      <w:tr>
-        <w:tc>
-          <w:tcPr>
-            <w:tcW w:type="dxa" w:w="2880"/>
-          </w:tcPr>
-          <w:p>
-            <w:r>
-              <w:t>JSON contains traj array</w:t>
-            </w:r>
-          </w:p>
-        </w:tc>
-        <w:tc>
-          <w:tcPr>
-            <w:tcW w:type="dxa" w:w="2880"/>
-          </w:tcPr>
-          <w:p>
-            <w:r>
-              <w:t>✓ PASS</w:t>
-            </w:r>
-          </w:p>
-        </w:tc>
-        <w:tc>
-          <w:tcPr>
-            <w:tcW w:type="dxa" w:w="2880"/>
-          </w:tcPr>
-          <w:p>
-            <w:r>
-              <w:t>All samples compliant</w:t>
-            </w:r>
-          </w:p>
-        </w:tc>
-      </w:tr>
-      <w:tr>
-        <w:tc>
-          <w:tcPr>
-            <w:tcW w:type="dxa" w:w="2880"/>
-          </w:tcPr>
-          <w:p>
-            <w:r>
-              <w:t>JSON contains qc_reviews</w:t>
-            </w:r>
-          </w:p>
-        </w:tc>
-        <w:tc>
-          <w:tcPr>
-            <w:tcW w:type="dxa" w:w="2880"/>
-          </w:tcPr>
-          <w:p>
-            <w:r>
-              <w:t>✗ FAIL</w:t>
-            </w:r>
-          </w:p>
-        </w:tc>
-        <w:tc>
-          <w:tcPr>
-            <w:tcW w:type="dxa" w:w="2880"/>
-          </w:tcPr>
-          <w:p>
-            <w:r>
-              <w:t>Missing in all samples</w:t>
-            </w:r>
-          </w:p>
-        </w:tc>
-      </w:tr>
-      <w:tr>
-        <w:tc>
-          <w:tcPr>
-            <w:tcW w:type="dxa" w:w="2880"/>
-          </w:tcPr>
-          <w:p>
-            <w:r>
-              <w:t>JSON contains related_apps</w:t>
-            </w:r>
-          </w:p>
-        </w:tc>
-        <w:tc>
-          <w:tcPr>
-            <w:tcW w:type="dxa" w:w="2880"/>
-          </w:tcPr>
-          <w:p>
-            <w:r>
-              <w:t>✗ FAIL</w:t>
-            </w:r>
-          </w:p>
-        </w:tc>
-        <w:tc>
-          <w:tcPr>
-            <w:tcW w:type="dxa" w:w="2880"/>
-          </w:tcPr>
-          <w:p>
-            <w:r>
-              <w:t>Missing in all samples</w:t>
-            </w:r>
-          </w:p>
-        </w:tc>
-      </w:tr>
-      <w:tr>
-        <w:tc>
-          <w:tcPr>
-            <w:tcW w:type="dxa" w:w="2880"/>
-          </w:tcPr>
-          <w:p>
-            <w:r>
-              <w:t>Screenshots at 1920x1080</w:t>
-            </w:r>
-          </w:p>
-        </w:tc>
-        <w:tc>
-          <w:tcPr>
-            <w:tcW w:type="dxa" w:w="2880"/>
-          </w:tcPr>
-          <w:p>
-            <w:r>
-              <w:t>⚠ PARTIAL</w:t>
-            </w:r>
-          </w:p>
-        </w:tc>
-        <w:tc>
-          <w:tcPr>
-            <w:tcW w:type="dxa" w:w="2880"/>
-          </w:tcPr>
-          <w:p>
-            <w:r>
-              <w:t>4/5 pass, Task 1016 fails</w:t>
-            </w:r>
-          </w:p>
-        </w:tc>
-      </w:tr>
-      <w:tr>
-        <w:tc>
-          <w:tcPr>
-            <w:tcW w:type="dxa" w:w="2880"/>
-          </w:tcPr>
-          <w:p>
-            <w:r>
-              <w:t>Execution videos included</w:t>
-            </w:r>
-          </w:p>
-        </w:tc>
-        <w:tc>
-          <w:tcPr>
-            <w:tcW w:type="dxa" w:w="2880"/>
-          </w:tcPr>
-          <w:p>
-            <w:r>
-              <w:t>✗ FAIL</w:t>
-            </w:r>
-          </w:p>
-        </w:tc>
-        <w:tc>
-          <w:tcPr>
-            <w:tcW w:type="dxa" w:w="2880"/>
-          </w:tcPr>
-          <w:p>
-            <w:r>
-              <w:t>Missing in all samples</w:t>
-            </w:r>
-          </w:p>
-        </w:tc>
-      </w:tr>
-      <w:tr>
-        <w:tc>
-          <w:tcPr>
-            <w:tcW w:type="dxa" w:w="2880"/>
-          </w:tcPr>
-          <w:p>
-            <w:r>
-              <w:t>Minimum 25 steps</w:t>
-            </w:r>
-          </w:p>
-        </w:tc>
-        <w:tc>
-          <w:tcPr>
-            <w:tcW w:type="dxa" w:w="2880"/>
-          </w:tcPr>
-          <w:p>
-            <w:r>
-              <w:t>✓ PASS</w:t>
-            </w:r>
-          </w:p>
-        </w:tc>
-        <w:tc>
-          <w:tcPr>
-            <w:tcW w:type="dxa" w:w="2880"/>
-          </w:tcPr>
-          <w:p>
-            <w:r>
-              <w:t>All samples compliant</w:t>
-            </w:r>
-          </w:p>
-        </w:tc>
-      </w:tr>
-      <w:tr>
-        <w:tc>
-          <w:tcPr>
-            <w:tcW w:type="dxa" w:w="2880"/>
-          </w:tcPr>
-          <w:p>
-            <w:r>
-              <w:t>Multi-app tasks ≥50 steps</w:t>
-            </w:r>
-          </w:p>
-        </w:tc>
-        <w:tc>
-          <w:tcPr>
-            <w:tcW w:type="dxa" w:w="2880"/>
-          </w:tcPr>
-          <w:p>
-            <w:r>
-              <w:t>⚠ PARTIAL</w:t>
-            </w:r>
-          </w:p>
-        </w:tc>
-        <w:tc>
-          <w:tcPr>
-            <w:tcW w:type="dxa" w:w="2880"/>
-          </w:tcPr>
-          <w:p>
-            <w:r>
-              <w:t>Task 13011 only 34 steps</w:t>
-            </w:r>
-          </w:p>
-        </w:tc>
-      </w:tr>
-    </w:tbl>
-    <w:p/>
-    <w:p/>
-    <w:p>
-      <w:pPr>
-        <w:pStyle w:val="Heading1"/>
-      </w:pPr>
-      <w:r>
-        <w:t>Conclusion</w:t>
+        <w:t>Appendix: JSON Schema Snippet (Illustrative)</w:t>
       </w:r>
     </w:p>
     <w:p>
       <w:r>
-        <w:t>The calibration samples demonstrate understanding of the task structure and domain coverage requirements. However, several critical compliance gaps must be addressed before proceeding to production:</w:t>
-      </w:r>
-    </w:p>
-    <w:p/>
-    <w:p>
-      <w:pPr>
-        <w:pStyle w:val="ListBullet"/>
-      </w:pPr>
-      <w:r>
-        <w:t>• 5/5 samples missing required JSON fields (qc_reviews, related_apps, knowledge_points structure)</w:t>
-      </w:r>
-    </w:p>
-    <w:p>
-      <w:pPr>
-        <w:pStyle w:val="ListBullet"/>
-      </w:pPr>
-      <w:r>
-        <w:t>• 5/5 samples missing execution videos</w:t>
-      </w:r>
-    </w:p>
-    <w:p>
-      <w:pPr>
-        <w:pStyle w:val="ListBullet"/>
-      </w:pPr>
-      <w:r>
-        <w:t>• 1/5 samples with incorrect screenshot resolution</w:t>
-      </w:r>
-    </w:p>
-    <w:p>
-      <w:pPr>
-        <w:pStyle w:val="ListBullet"/>
-      </w:pPr>
-      <w:r>
-        <w:t>• Action format standardization needed</w:t>
-      </w:r>
-    </w:p>
-    <w:p/>
-    <w:p>
-      <w:r>
-        <w:t xml:space="preserve">Recommend: </w:t>
-      </w:r>
-      <w:r>
-        <w:rPr>
-          <w:b/>
-        </w:rPr>
-        <w:t>Return for revision with detailed feedback above.</w:t>
+        <w:t>{</w:t>
+        <w:br/>
+        <w:t xml:space="preserve">  "task_id": 472,</w:t>
+        <w:br/>
+        <w:t xml:space="preserve">  "instruction": "...",</w:t>
+        <w:br/>
+        <w:t xml:space="preserve">  "step_by_step_instructions": [</w:t>
+        <w:br/>
+        <w:t xml:space="preserve">    {"step": 1, "text": "...", "knowledge_point": "..."},</w:t>
+        <w:br/>
+        <w:t xml:space="preserve">    {"step": 2, "text": "...", "knowledge_point": "..."}</w:t>
+        <w:br/>
+        <w:t xml:space="preserve">  ],</w:t>
+        <w:br/>
+        <w:t xml:space="preserve">  "knowledge_points": {</w:t>
+        <w:br/>
+        <w:t xml:space="preserve">    "osworld_overlap": ["..."],</w:t>
+        <w:br/>
+        <w:t xml:space="preserve">    "custom_nodes": ["..."]</w:t>
+        <w:br/>
+        <w:t xml:space="preserve">  },</w:t>
+        <w:br/>
+        <w:t xml:space="preserve">  "related_apps": ["Chrome"],</w:t>
+        <w:br/>
+        <w:t xml:space="preserve">  "traj": [</w:t>
+        <w:br/>
+        <w:t xml:space="preserve">    {"index": 0, "code": "pyautogui.click(x, y)", "screenshot": "screenshots/step_0000.png"},</w:t>
+        <w:br/>
+        <w:t xml:space="preserve">    {"index": 1, "code": "pyautogui.typewrite(\"text\")", "screenshot": "screenshots/step_0001.png"}</w:t>
+        <w:br/>
+        <w:t xml:space="preserve">  ],</w:t>
+        <w:br/>
+        <w:t xml:space="preserve">  "qc_reviews": [{"reviewer": "...", "result": "pass", "notes": "..."}]</w:t>
+        <w:br/>
+        <w:t>}</w:t>
       </w:r>
     </w:p>
     <w:sectPr>

</xml_diff>

<commit_message>
Correct calibration review report - fix artifact requirement interpretation
Removed incorrect findings:
- Execution video is NOT a separate requirement (screenshots suffice)
- Raw action-sequence file is NOT a separate requirement

The delivery format lists screenshots/raw actions/video as alternative
artifact types, not all required simultaneously. All samples have
screenshots, satisfying this requirement.

Remaining valid issues:
- Missing JSON fields (qc_reviews, related_apps)
- Wrong knowledge_points structure
- step_by_step_instructions format (should be numbered with per-step labels)
- Screenshot path resolution (3/5 fail)
- Resolution (1/5 fail - task 1016)
- Composite actions (3/5 have non-atomic steps)
- Multi-app step count (2 tasks under 50 steps)

Co-Authored-By: Claude Opus 4.5 <noreply@anthropic.com>
</commit_message>
<xml_diff>
--- a/OSWorld/Calibration_Deliveries_2_Review_Report.docx
+++ b/OSWorld/Calibration_Deliveries_2_Review_Report.docx
@@ -23,7 +23,7 @@
     </w:p>
     <w:p>
       <w:r>
-        <w:t>Document Version: 2.0 (Updated)</w:t>
+        <w:t>Document Version: 3.0 (Corrected)</w:t>
       </w:r>
     </w:p>
     <w:p/>
@@ -81,7 +81,7 @@
         <w:t>NOT YET ALIGNED</w:t>
       </w:r>
       <w:r>
-        <w:t xml:space="preserve"> with the stated data requirements. All samples include a JSON trajectory file and per-step screenshots, but several required fields and artifacts are missing, and key formatting/annotation requirements (knowledge taxonomy mapping and step-level decomposition) are not met.</w:t>
+        <w:t xml:space="preserve"> with the stated data requirements. All samples include a JSON trajectory file and per-step screenshots (satisfying the artifact requirement), but several required JSON fields are missing, and key formatting/annotation requirements (knowledge taxonomy mapping and step-level decomposition) are not met.</w:t>
       </w:r>
     </w:p>
     <w:p/>
@@ -91,14 +91,6 @@
       </w:pPr>
       <w:r>
         <w:t>Top Gaps Observed</w:t>
-      </w:r>
-    </w:p>
-    <w:p>
-      <w:pPr>
-        <w:pStyle w:val="ListBullet"/>
-      </w:pPr>
-      <w:r>
-        <w:t>Execution video missing in 5/5 tasks; raw action-sequence file missing in 5/5 tasks.</w:t>
       </w:r>
     </w:p>
     <w:p>
@@ -138,7 +130,7 @@
         <w:pStyle w:val="ListBullet"/>
       </w:pPr>
       <w:r>
-        <w:t>Non-1080p screenshots in 1/5 tasks (notably task 1016 at 1512×822).</w:t>
+        <w:t>Non-1080p screenshots in 1/5 tasks (task 1016 at 1512×822).</w:t>
       </w:r>
     </w:p>
     <w:p>
@@ -178,21 +170,20 @@
         <w:tblLook w:firstColumn="1" w:firstRow="1" w:lastColumn="0" w:lastRow="0" w:noHBand="0" w:noVBand="1" w:val="04A0"/>
       </w:tblPr>
       <w:tblGrid>
-        <w:gridCol w:w="864"/>
-        <w:gridCol w:w="864"/>
-        <w:gridCol w:w="864"/>
-        <w:gridCol w:w="864"/>
-        <w:gridCol w:w="864"/>
-        <w:gridCol w:w="864"/>
-        <w:gridCol w:w="864"/>
-        <w:gridCol w:w="864"/>
-        <w:gridCol w:w="864"/>
-        <w:gridCol w:w="864"/>
+        <w:gridCol w:w="960"/>
+        <w:gridCol w:w="960"/>
+        <w:gridCol w:w="960"/>
+        <w:gridCol w:w="960"/>
+        <w:gridCol w:w="960"/>
+        <w:gridCol w:w="960"/>
+        <w:gridCol w:w="960"/>
+        <w:gridCol w:w="960"/>
+        <w:gridCol w:w="960"/>
       </w:tblGrid>
       <w:tr>
         <w:tc>
           <w:tcPr>
-            <w:tcW w:type="dxa" w:w="864"/>
+            <w:tcW w:type="dxa" w:w="960"/>
           </w:tcPr>
           <w:p>
             <w:r>
@@ -206,7 +197,7 @@
         </w:tc>
         <w:tc>
           <w:tcPr>
-            <w:tcW w:type="dxa" w:w="864"/>
+            <w:tcW w:type="dxa" w:w="960"/>
           </w:tcPr>
           <w:p>
             <w:r>
@@ -214,13 +205,13 @@
                 <w:b/>
                 <w:sz w:val="16"/>
               </w:rPr>
-              <w:t>Package complete (JSON+screenshots+raw actions+video)</w:t>
+              <w:t>JSON + screenshots present</w:t>
             </w:r>
           </w:p>
         </w:tc>
         <w:tc>
           <w:tcPr>
-            <w:tcW w:type="dxa" w:w="864"/>
+            <w:tcW w:type="dxa" w:w="960"/>
           </w:tcPr>
           <w:p>
             <w:r>
@@ -234,7 +225,7 @@
         </w:tc>
         <w:tc>
           <w:tcPr>
-            <w:tcW w:type="dxa" w:w="864"/>
+            <w:tcW w:type="dxa" w:w="960"/>
           </w:tcPr>
           <w:p>
             <w:r>
@@ -248,7 +239,7 @@
         </w:tc>
         <w:tc>
           <w:tcPr>
-            <w:tcW w:type="dxa" w:w="864"/>
+            <w:tcW w:type="dxa" w:w="960"/>
           </w:tcPr>
           <w:p>
             <w:r>
@@ -262,7 +253,7 @@
         </w:tc>
         <w:tc>
           <w:tcPr>
-            <w:tcW w:type="dxa" w:w="864"/>
+            <w:tcW w:type="dxa" w:w="960"/>
           </w:tcPr>
           <w:p>
             <w:r>
@@ -276,7 +267,7 @@
         </w:tc>
         <w:tc>
           <w:tcPr>
-            <w:tcW w:type="dxa" w:w="864"/>
+            <w:tcW w:type="dxa" w:w="960"/>
           </w:tcPr>
           <w:p>
             <w:r>
@@ -290,7 +281,7 @@
         </w:tc>
         <w:tc>
           <w:tcPr>
-            <w:tcW w:type="dxa" w:w="864"/>
+            <w:tcW w:type="dxa" w:w="960"/>
           </w:tcPr>
           <w:p>
             <w:r>
@@ -304,7 +295,7 @@
         </w:tc>
         <w:tc>
           <w:tcPr>
-            <w:tcW w:type="dxa" w:w="864"/>
+            <w:tcW w:type="dxa" w:w="960"/>
           </w:tcPr>
           <w:p>
             <w:r>
@@ -316,25 +307,11 @@
             </w:r>
           </w:p>
         </w:tc>
-        <w:tc>
-          <w:tcPr>
-            <w:tcW w:type="dxa" w:w="864"/>
-          </w:tcPr>
-          <w:p>
-            <w:r>
-              <w:rPr>
-                <w:b/>
-                <w:sz w:val="16"/>
-              </w:rPr>
-              <w:t>Multi-app ≥50 steps</w:t>
-            </w:r>
-          </w:p>
-        </w:tc>
       </w:tr>
       <w:tr>
         <w:tc>
           <w:tcPr>
-            <w:tcW w:type="dxa" w:w="864"/>
+            <w:tcW w:type="dxa" w:w="960"/>
           </w:tcPr>
           <w:p>
             <w:r>
@@ -347,7 +324,20 @@
         </w:tc>
         <w:tc>
           <w:tcPr>
-            <w:tcW w:type="dxa" w:w="864"/>
+            <w:tcW w:type="dxa" w:w="960"/>
+          </w:tcPr>
+          <w:p>
+            <w:r>
+              <w:rPr>
+                <w:sz w:val="16"/>
+              </w:rPr>
+              <w:t>PASS</w:t>
+            </w:r>
+          </w:p>
+        </w:tc>
+        <w:tc>
+          <w:tcPr>
+            <w:tcW w:type="dxa" w:w="960"/>
           </w:tcPr>
           <w:p>
             <w:r>
@@ -360,7 +350,33 @@
         </w:tc>
         <w:tc>
           <w:tcPr>
-            <w:tcW w:type="dxa" w:w="864"/>
+            <w:tcW w:type="dxa" w:w="960"/>
+          </w:tcPr>
+          <w:p>
+            <w:r>
+              <w:rPr>
+                <w:sz w:val="16"/>
+              </w:rPr>
+              <w:t>PASS</w:t>
+            </w:r>
+          </w:p>
+        </w:tc>
+        <w:tc>
+          <w:tcPr>
+            <w:tcW w:type="dxa" w:w="960"/>
+          </w:tcPr>
+          <w:p>
+            <w:r>
+              <w:rPr>
+                <w:sz w:val="16"/>
+              </w:rPr>
+              <w:t>PASS</w:t>
+            </w:r>
+          </w:p>
+        </w:tc>
+        <w:tc>
+          <w:tcPr>
+            <w:tcW w:type="dxa" w:w="960"/>
           </w:tcPr>
           <w:p>
             <w:r>
@@ -373,33 +389,7 @@
         </w:tc>
         <w:tc>
           <w:tcPr>
-            <w:tcW w:type="dxa" w:w="864"/>
-          </w:tcPr>
-          <w:p>
-            <w:r>
-              <w:rPr>
-                <w:sz w:val="16"/>
-              </w:rPr>
-              <w:t>PASS</w:t>
-            </w:r>
-          </w:p>
-        </w:tc>
-        <w:tc>
-          <w:tcPr>
-            <w:tcW w:type="dxa" w:w="864"/>
-          </w:tcPr>
-          <w:p>
-            <w:r>
-              <w:rPr>
-                <w:sz w:val="16"/>
-              </w:rPr>
-              <w:t>PASS</w:t>
-            </w:r>
-          </w:p>
-        </w:tc>
-        <w:tc>
-          <w:tcPr>
-            <w:tcW w:type="dxa" w:w="864"/>
+            <w:tcW w:type="dxa" w:w="960"/>
           </w:tcPr>
           <w:p>
             <w:r>
@@ -412,7 +402,7 @@
         </w:tc>
         <w:tc>
           <w:tcPr>
-            <w:tcW w:type="dxa" w:w="864"/>
+            <w:tcW w:type="dxa" w:w="960"/>
           </w:tcPr>
           <w:p>
             <w:r>
@@ -425,165 +415,7 @@
         </w:tc>
         <w:tc>
           <w:tcPr>
-            <w:tcW w:type="dxa" w:w="864"/>
-          </w:tcPr>
-          <w:p>
-            <w:r>
-              <w:rPr>
-                <w:sz w:val="16"/>
-              </w:rPr>
-              <w:t>FAIL</w:t>
-            </w:r>
-          </w:p>
-        </w:tc>
-        <w:tc>
-          <w:tcPr>
-            <w:tcW w:type="dxa" w:w="864"/>
-          </w:tcPr>
-          <w:p>
-            <w:r>
-              <w:rPr>
-                <w:sz w:val="16"/>
-              </w:rPr>
-              <w:t>FAIL</w:t>
-            </w:r>
-          </w:p>
-        </w:tc>
-        <w:tc>
-          <w:tcPr>
-            <w:tcW w:type="dxa" w:w="864"/>
-          </w:tcPr>
-          <w:p>
-            <w:r>
-              <w:rPr>
-                <w:sz w:val="16"/>
-              </w:rPr>
-              <w:t>PASS</w:t>
-            </w:r>
-          </w:p>
-        </w:tc>
-      </w:tr>
-      <w:tr>
-        <w:tc>
-          <w:tcPr>
-            <w:tcW w:type="dxa" w:w="864"/>
-          </w:tcPr>
-          <w:p>
-            <w:r>
-              <w:rPr>
-                <w:sz w:val="16"/>
-              </w:rPr>
-              <w:t>1011</w:t>
-            </w:r>
-          </w:p>
-        </w:tc>
-        <w:tc>
-          <w:tcPr>
-            <w:tcW w:type="dxa" w:w="864"/>
-          </w:tcPr>
-          <w:p>
-            <w:r>
-              <w:rPr>
-                <w:sz w:val="16"/>
-              </w:rPr>
-              <w:t>FAIL</w:t>
-            </w:r>
-          </w:p>
-        </w:tc>
-        <w:tc>
-          <w:tcPr>
-            <w:tcW w:type="dxa" w:w="864"/>
-          </w:tcPr>
-          <w:p>
-            <w:r>
-              <w:rPr>
-                <w:sz w:val="16"/>
-              </w:rPr>
-              <w:t>FAIL</w:t>
-            </w:r>
-          </w:p>
-        </w:tc>
-        <w:tc>
-          <w:tcPr>
-            <w:tcW w:type="dxa" w:w="864"/>
-          </w:tcPr>
-          <w:p>
-            <w:r>
-              <w:rPr>
-                <w:sz w:val="16"/>
-              </w:rPr>
-              <w:t>PASS</w:t>
-            </w:r>
-          </w:p>
-        </w:tc>
-        <w:tc>
-          <w:tcPr>
-            <w:tcW w:type="dxa" w:w="864"/>
-          </w:tcPr>
-          <w:p>
-            <w:r>
-              <w:rPr>
-                <w:sz w:val="16"/>
-              </w:rPr>
-              <w:t>PASS</w:t>
-            </w:r>
-          </w:p>
-        </w:tc>
-        <w:tc>
-          <w:tcPr>
-            <w:tcW w:type="dxa" w:w="864"/>
-          </w:tcPr>
-          <w:p>
-            <w:r>
-              <w:rPr>
-                <w:sz w:val="16"/>
-              </w:rPr>
-              <w:t>FAIL</w:t>
-            </w:r>
-          </w:p>
-        </w:tc>
-        <w:tc>
-          <w:tcPr>
-            <w:tcW w:type="dxa" w:w="864"/>
-          </w:tcPr>
-          <w:p>
-            <w:r>
-              <w:rPr>
-                <w:sz w:val="16"/>
-              </w:rPr>
-              <w:t>PASS</w:t>
-            </w:r>
-          </w:p>
-        </w:tc>
-        <w:tc>
-          <w:tcPr>
-            <w:tcW w:type="dxa" w:w="864"/>
-          </w:tcPr>
-          <w:p>
-            <w:r>
-              <w:rPr>
-                <w:sz w:val="16"/>
-              </w:rPr>
-              <w:t>FAIL</w:t>
-            </w:r>
-          </w:p>
-        </w:tc>
-        <w:tc>
-          <w:tcPr>
-            <w:tcW w:type="dxa" w:w="864"/>
-          </w:tcPr>
-          <w:p>
-            <w:r>
-              <w:rPr>
-                <w:sz w:val="16"/>
-              </w:rPr>
-              <w:t>FAIL</w:t>
-            </w:r>
-          </w:p>
-        </w:tc>
-        <w:tc>
-          <w:tcPr>
-            <w:tcW w:type="dxa" w:w="864"/>
+            <w:tcW w:type="dxa" w:w="960"/>
           </w:tcPr>
           <w:p>
             <w:r>
@@ -598,20 +430,33 @@
       <w:tr>
         <w:tc>
           <w:tcPr>
-            <w:tcW w:type="dxa" w:w="864"/>
+            <w:tcW w:type="dxa" w:w="960"/>
           </w:tcPr>
           <w:p>
             <w:r>
               <w:rPr>
                 <w:sz w:val="16"/>
               </w:rPr>
-              <w:t>1016</w:t>
+              <w:t>1011</w:t>
             </w:r>
           </w:p>
         </w:tc>
         <w:tc>
           <w:tcPr>
-            <w:tcW w:type="dxa" w:w="864"/>
+            <w:tcW w:type="dxa" w:w="960"/>
+          </w:tcPr>
+          <w:p>
+            <w:r>
+              <w:rPr>
+                <w:sz w:val="16"/>
+              </w:rPr>
+              <w:t>PASS</w:t>
+            </w:r>
+          </w:p>
+        </w:tc>
+        <w:tc>
+          <w:tcPr>
+            <w:tcW w:type="dxa" w:w="960"/>
           </w:tcPr>
           <w:p>
             <w:r>
@@ -624,7 +469,33 @@
         </w:tc>
         <w:tc>
           <w:tcPr>
-            <w:tcW w:type="dxa" w:w="864"/>
+            <w:tcW w:type="dxa" w:w="960"/>
+          </w:tcPr>
+          <w:p>
+            <w:r>
+              <w:rPr>
+                <w:sz w:val="16"/>
+              </w:rPr>
+              <w:t>PASS</w:t>
+            </w:r>
+          </w:p>
+        </w:tc>
+        <w:tc>
+          <w:tcPr>
+            <w:tcW w:type="dxa" w:w="960"/>
+          </w:tcPr>
+          <w:p>
+            <w:r>
+              <w:rPr>
+                <w:sz w:val="16"/>
+              </w:rPr>
+              <w:t>PASS</w:t>
+            </w:r>
+          </w:p>
+        </w:tc>
+        <w:tc>
+          <w:tcPr>
+            <w:tcW w:type="dxa" w:w="960"/>
           </w:tcPr>
           <w:p>
             <w:r>
@@ -637,7 +508,7 @@
         </w:tc>
         <w:tc>
           <w:tcPr>
-            <w:tcW w:type="dxa" w:w="864"/>
+            <w:tcW w:type="dxa" w:w="960"/>
           </w:tcPr>
           <w:p>
             <w:r>
@@ -650,7 +521,7 @@
         </w:tc>
         <w:tc>
           <w:tcPr>
-            <w:tcW w:type="dxa" w:w="864"/>
+            <w:tcW w:type="dxa" w:w="960"/>
           </w:tcPr>
           <w:p>
             <w:r>
@@ -663,191 +534,7 @@
         </w:tc>
         <w:tc>
           <w:tcPr>
-            <w:tcW w:type="dxa" w:w="864"/>
-          </w:tcPr>
-          <w:p>
-            <w:r>
-              <w:rPr>
-                <w:sz w:val="16"/>
-              </w:rPr>
-              <w:t>FAIL</w:t>
-            </w:r>
-          </w:p>
-        </w:tc>
-        <w:tc>
-          <w:tcPr>
-            <w:tcW w:type="dxa" w:w="864"/>
-          </w:tcPr>
-          <w:p>
-            <w:r>
-              <w:rPr>
-                <w:sz w:val="16"/>
-              </w:rPr>
-              <w:t>FAIL</w:t>
-            </w:r>
-          </w:p>
-        </w:tc>
-        <w:tc>
-          <w:tcPr>
-            <w:tcW w:type="dxa" w:w="864"/>
-          </w:tcPr>
-          <w:p>
-            <w:r>
-              <w:rPr>
-                <w:sz w:val="16"/>
-              </w:rPr>
-              <w:t>FAIL</w:t>
-            </w:r>
-          </w:p>
-        </w:tc>
-        <w:tc>
-          <w:tcPr>
-            <w:tcW w:type="dxa" w:w="864"/>
-          </w:tcPr>
-          <w:p>
-            <w:r>
-              <w:rPr>
-                <w:sz w:val="16"/>
-              </w:rPr>
-              <w:t>FAIL</w:t>
-            </w:r>
-          </w:p>
-        </w:tc>
-        <w:tc>
-          <w:tcPr>
-            <w:tcW w:type="dxa" w:w="864"/>
-          </w:tcPr>
-          <w:p>
-            <w:r>
-              <w:rPr>
-                <w:sz w:val="16"/>
-              </w:rPr>
-              <w:t>PASS</w:t>
-            </w:r>
-          </w:p>
-        </w:tc>
-      </w:tr>
-      <w:tr>
-        <w:tc>
-          <w:tcPr>
-            <w:tcW w:type="dxa" w:w="864"/>
-          </w:tcPr>
-          <w:p>
-            <w:r>
-              <w:rPr>
-                <w:sz w:val="16"/>
-              </w:rPr>
-              <w:t>13011</w:t>
-            </w:r>
-          </w:p>
-        </w:tc>
-        <w:tc>
-          <w:tcPr>
-            <w:tcW w:type="dxa" w:w="864"/>
-          </w:tcPr>
-          <w:p>
-            <w:r>
-              <w:rPr>
-                <w:sz w:val="16"/>
-              </w:rPr>
-              <w:t>FAIL</w:t>
-            </w:r>
-          </w:p>
-        </w:tc>
-        <w:tc>
-          <w:tcPr>
-            <w:tcW w:type="dxa" w:w="864"/>
-          </w:tcPr>
-          <w:p>
-            <w:r>
-              <w:rPr>
-                <w:sz w:val="16"/>
-              </w:rPr>
-              <w:t>FAIL</w:t>
-            </w:r>
-          </w:p>
-        </w:tc>
-        <w:tc>
-          <w:tcPr>
-            <w:tcW w:type="dxa" w:w="864"/>
-          </w:tcPr>
-          <w:p>
-            <w:r>
-              <w:rPr>
-                <w:sz w:val="16"/>
-              </w:rPr>
-              <w:t>PASS</w:t>
-            </w:r>
-          </w:p>
-        </w:tc>
-        <w:tc>
-          <w:tcPr>
-            <w:tcW w:type="dxa" w:w="864"/>
-          </w:tcPr>
-          <w:p>
-            <w:r>
-              <w:rPr>
-                <w:sz w:val="16"/>
-              </w:rPr>
-              <w:t>PASS</w:t>
-            </w:r>
-          </w:p>
-        </w:tc>
-        <w:tc>
-          <w:tcPr>
-            <w:tcW w:type="dxa" w:w="864"/>
-          </w:tcPr>
-          <w:p>
-            <w:r>
-              <w:rPr>
-                <w:sz w:val="16"/>
-              </w:rPr>
-              <w:t>PASS</w:t>
-            </w:r>
-          </w:p>
-        </w:tc>
-        <w:tc>
-          <w:tcPr>
-            <w:tcW w:type="dxa" w:w="864"/>
-          </w:tcPr>
-          <w:p>
-            <w:r>
-              <w:rPr>
-                <w:sz w:val="16"/>
-              </w:rPr>
-              <w:t>FAIL</w:t>
-            </w:r>
-          </w:p>
-        </w:tc>
-        <w:tc>
-          <w:tcPr>
-            <w:tcW w:type="dxa" w:w="864"/>
-          </w:tcPr>
-          <w:p>
-            <w:r>
-              <w:rPr>
-                <w:sz w:val="16"/>
-              </w:rPr>
-              <w:t>FAIL</w:t>
-            </w:r>
-          </w:p>
-        </w:tc>
-        <w:tc>
-          <w:tcPr>
-            <w:tcW w:type="dxa" w:w="864"/>
-          </w:tcPr>
-          <w:p>
-            <w:r>
-              <w:rPr>
-                <w:sz w:val="16"/>
-              </w:rPr>
-              <w:t>FAIL</w:t>
-            </w:r>
-          </w:p>
-        </w:tc>
-        <w:tc>
-          <w:tcPr>
-            <w:tcW w:type="dxa" w:w="864"/>
+            <w:tcW w:type="dxa" w:w="960"/>
           </w:tcPr>
           <w:p>
             <w:r>
@@ -862,7 +549,245 @@
       <w:tr>
         <w:tc>
           <w:tcPr>
-            <w:tcW w:type="dxa" w:w="864"/>
+            <w:tcW w:type="dxa" w:w="960"/>
+          </w:tcPr>
+          <w:p>
+            <w:r>
+              <w:rPr>
+                <w:sz w:val="16"/>
+              </w:rPr>
+              <w:t>1016</w:t>
+            </w:r>
+          </w:p>
+        </w:tc>
+        <w:tc>
+          <w:tcPr>
+            <w:tcW w:type="dxa" w:w="960"/>
+          </w:tcPr>
+          <w:p>
+            <w:r>
+              <w:rPr>
+                <w:sz w:val="16"/>
+              </w:rPr>
+              <w:t>PASS</w:t>
+            </w:r>
+          </w:p>
+        </w:tc>
+        <w:tc>
+          <w:tcPr>
+            <w:tcW w:type="dxa" w:w="960"/>
+          </w:tcPr>
+          <w:p>
+            <w:r>
+              <w:rPr>
+                <w:sz w:val="16"/>
+              </w:rPr>
+              <w:t>FAIL</w:t>
+            </w:r>
+          </w:p>
+        </w:tc>
+        <w:tc>
+          <w:tcPr>
+            <w:tcW w:type="dxa" w:w="960"/>
+          </w:tcPr>
+          <w:p>
+            <w:r>
+              <w:rPr>
+                <w:sz w:val="16"/>
+              </w:rPr>
+              <w:t>PASS</w:t>
+            </w:r>
+          </w:p>
+        </w:tc>
+        <w:tc>
+          <w:tcPr>
+            <w:tcW w:type="dxa" w:w="960"/>
+          </w:tcPr>
+          <w:p>
+            <w:r>
+              <w:rPr>
+                <w:sz w:val="16"/>
+              </w:rPr>
+              <w:t>FAIL</w:t>
+            </w:r>
+          </w:p>
+        </w:tc>
+        <w:tc>
+          <w:tcPr>
+            <w:tcW w:type="dxa" w:w="960"/>
+          </w:tcPr>
+          <w:p>
+            <w:r>
+              <w:rPr>
+                <w:sz w:val="16"/>
+              </w:rPr>
+              <w:t>FAIL</w:t>
+            </w:r>
+          </w:p>
+        </w:tc>
+        <w:tc>
+          <w:tcPr>
+            <w:tcW w:type="dxa" w:w="960"/>
+          </w:tcPr>
+          <w:p>
+            <w:r>
+              <w:rPr>
+                <w:sz w:val="16"/>
+              </w:rPr>
+              <w:t>FAIL</w:t>
+            </w:r>
+          </w:p>
+        </w:tc>
+        <w:tc>
+          <w:tcPr>
+            <w:tcW w:type="dxa" w:w="960"/>
+          </w:tcPr>
+          <w:p>
+            <w:r>
+              <w:rPr>
+                <w:sz w:val="16"/>
+              </w:rPr>
+              <w:t>FAIL</w:t>
+            </w:r>
+          </w:p>
+        </w:tc>
+        <w:tc>
+          <w:tcPr>
+            <w:tcW w:type="dxa" w:w="960"/>
+          </w:tcPr>
+          <w:p>
+            <w:r>
+              <w:rPr>
+                <w:sz w:val="16"/>
+              </w:rPr>
+              <w:t>FAIL</w:t>
+            </w:r>
+          </w:p>
+        </w:tc>
+      </w:tr>
+      <w:tr>
+        <w:tc>
+          <w:tcPr>
+            <w:tcW w:type="dxa" w:w="960"/>
+          </w:tcPr>
+          <w:p>
+            <w:r>
+              <w:rPr>
+                <w:sz w:val="16"/>
+              </w:rPr>
+              <w:t>13011</w:t>
+            </w:r>
+          </w:p>
+        </w:tc>
+        <w:tc>
+          <w:tcPr>
+            <w:tcW w:type="dxa" w:w="960"/>
+          </w:tcPr>
+          <w:p>
+            <w:r>
+              <w:rPr>
+                <w:sz w:val="16"/>
+              </w:rPr>
+              <w:t>PASS</w:t>
+            </w:r>
+          </w:p>
+        </w:tc>
+        <w:tc>
+          <w:tcPr>
+            <w:tcW w:type="dxa" w:w="960"/>
+          </w:tcPr>
+          <w:p>
+            <w:r>
+              <w:rPr>
+                <w:sz w:val="16"/>
+              </w:rPr>
+              <w:t>FAIL</w:t>
+            </w:r>
+          </w:p>
+        </w:tc>
+        <w:tc>
+          <w:tcPr>
+            <w:tcW w:type="dxa" w:w="960"/>
+          </w:tcPr>
+          <w:p>
+            <w:r>
+              <w:rPr>
+                <w:sz w:val="16"/>
+              </w:rPr>
+              <w:t>PASS</w:t>
+            </w:r>
+          </w:p>
+        </w:tc>
+        <w:tc>
+          <w:tcPr>
+            <w:tcW w:type="dxa" w:w="960"/>
+          </w:tcPr>
+          <w:p>
+            <w:r>
+              <w:rPr>
+                <w:sz w:val="16"/>
+              </w:rPr>
+              <w:t>PASS</w:t>
+            </w:r>
+          </w:p>
+        </w:tc>
+        <w:tc>
+          <w:tcPr>
+            <w:tcW w:type="dxa" w:w="960"/>
+          </w:tcPr>
+          <w:p>
+            <w:r>
+              <w:rPr>
+                <w:sz w:val="16"/>
+              </w:rPr>
+              <w:t>PASS</w:t>
+            </w:r>
+          </w:p>
+        </w:tc>
+        <w:tc>
+          <w:tcPr>
+            <w:tcW w:type="dxa" w:w="960"/>
+          </w:tcPr>
+          <w:p>
+            <w:r>
+              <w:rPr>
+                <w:sz w:val="16"/>
+              </w:rPr>
+              <w:t>FAIL</w:t>
+            </w:r>
+          </w:p>
+        </w:tc>
+        <w:tc>
+          <w:tcPr>
+            <w:tcW w:type="dxa" w:w="960"/>
+          </w:tcPr>
+          <w:p>
+            <w:r>
+              <w:rPr>
+                <w:sz w:val="16"/>
+              </w:rPr>
+              <w:t>FAIL</w:t>
+            </w:r>
+          </w:p>
+        </w:tc>
+        <w:tc>
+          <w:tcPr>
+            <w:tcW w:type="dxa" w:w="960"/>
+          </w:tcPr>
+          <w:p>
+            <w:r>
+              <w:rPr>
+                <w:sz w:val="16"/>
+              </w:rPr>
+              <w:t>FAIL</w:t>
+            </w:r>
+          </w:p>
+        </w:tc>
+      </w:tr>
+      <w:tr>
+        <w:tc>
+          <w:tcPr>
+            <w:tcW w:type="dxa" w:w="960"/>
           </w:tcPr>
           <w:p>
             <w:r>
@@ -875,7 +800,20 @@
         </w:tc>
         <w:tc>
           <w:tcPr>
-            <w:tcW w:type="dxa" w:w="864"/>
+            <w:tcW w:type="dxa" w:w="960"/>
+          </w:tcPr>
+          <w:p>
+            <w:r>
+              <w:rPr>
+                <w:sz w:val="16"/>
+              </w:rPr>
+              <w:t>PASS</w:t>
+            </w:r>
+          </w:p>
+        </w:tc>
+        <w:tc>
+          <w:tcPr>
+            <w:tcW w:type="dxa" w:w="960"/>
           </w:tcPr>
           <w:p>
             <w:r>
@@ -888,7 +826,59 @@
         </w:tc>
         <w:tc>
           <w:tcPr>
-            <w:tcW w:type="dxa" w:w="864"/>
+            <w:tcW w:type="dxa" w:w="960"/>
+          </w:tcPr>
+          <w:p>
+            <w:r>
+              <w:rPr>
+                <w:sz w:val="16"/>
+              </w:rPr>
+              <w:t>PASS</w:t>
+            </w:r>
+          </w:p>
+        </w:tc>
+        <w:tc>
+          <w:tcPr>
+            <w:tcW w:type="dxa" w:w="960"/>
+          </w:tcPr>
+          <w:p>
+            <w:r>
+              <w:rPr>
+                <w:sz w:val="16"/>
+              </w:rPr>
+              <w:t>PASS</w:t>
+            </w:r>
+          </w:p>
+        </w:tc>
+        <w:tc>
+          <w:tcPr>
+            <w:tcW w:type="dxa" w:w="960"/>
+          </w:tcPr>
+          <w:p>
+            <w:r>
+              <w:rPr>
+                <w:sz w:val="16"/>
+              </w:rPr>
+              <w:t>PASS</w:t>
+            </w:r>
+          </w:p>
+        </w:tc>
+        <w:tc>
+          <w:tcPr>
+            <w:tcW w:type="dxa" w:w="960"/>
+          </w:tcPr>
+          <w:p>
+            <w:r>
+              <w:rPr>
+                <w:sz w:val="16"/>
+              </w:rPr>
+              <w:t>PASS</w:t>
+            </w:r>
+          </w:p>
+        </w:tc>
+        <w:tc>
+          <w:tcPr>
+            <w:tcW w:type="dxa" w:w="960"/>
           </w:tcPr>
           <w:p>
             <w:r>
@@ -901,59 +891,7 @@
         </w:tc>
         <w:tc>
           <w:tcPr>
-            <w:tcW w:type="dxa" w:w="864"/>
-          </w:tcPr>
-          <w:p>
-            <w:r>
-              <w:rPr>
-                <w:sz w:val="16"/>
-              </w:rPr>
-              <w:t>PASS</w:t>
-            </w:r>
-          </w:p>
-        </w:tc>
-        <w:tc>
-          <w:tcPr>
-            <w:tcW w:type="dxa" w:w="864"/>
-          </w:tcPr>
-          <w:p>
-            <w:r>
-              <w:rPr>
-                <w:sz w:val="16"/>
-              </w:rPr>
-              <w:t>PASS</w:t>
-            </w:r>
-          </w:p>
-        </w:tc>
-        <w:tc>
-          <w:tcPr>
-            <w:tcW w:type="dxa" w:w="864"/>
-          </w:tcPr>
-          <w:p>
-            <w:r>
-              <w:rPr>
-                <w:sz w:val="16"/>
-              </w:rPr>
-              <w:t>PASS</w:t>
-            </w:r>
-          </w:p>
-        </w:tc>
-        <w:tc>
-          <w:tcPr>
-            <w:tcW w:type="dxa" w:w="864"/>
-          </w:tcPr>
-          <w:p>
-            <w:r>
-              <w:rPr>
-                <w:sz w:val="16"/>
-              </w:rPr>
-              <w:t>PASS</w:t>
-            </w:r>
-          </w:p>
-        </w:tc>
-        <w:tc>
-          <w:tcPr>
-            <w:tcW w:type="dxa" w:w="864"/>
+            <w:tcW w:type="dxa" w:w="960"/>
           </w:tcPr>
           <w:p>
             <w:r>
@@ -961,32 +899,6 @@
                 <w:sz w:val="16"/>
               </w:rPr>
               <w:t>FAIL</w:t>
-            </w:r>
-          </w:p>
-        </w:tc>
-        <w:tc>
-          <w:tcPr>
-            <w:tcW w:type="dxa" w:w="864"/>
-          </w:tcPr>
-          <w:p>
-            <w:r>
-              <w:rPr>
-                <w:sz w:val="16"/>
-              </w:rPr>
-              <w:t>FAIL</w:t>
-            </w:r>
-          </w:p>
-        </w:tc>
-        <w:tc>
-          <w:tcPr>
-            <w:tcW w:type="dxa" w:w="864"/>
-          </w:tcPr>
-          <w:p>
-            <w:r>
-              <w:rPr>
-                <w:sz w:val="16"/>
-              </w:rPr>
-              <w:t>PASS</w:t>
             </w:r>
           </w:p>
         </w:tc>
@@ -1078,23 +990,7 @@
         <w:pStyle w:val="ListBullet"/>
       </w:pPr>
       <w:r>
-        <w:t>Composite actions detected in 2 steps (e.g., [23, 24]). These should be split into atomic steps (moveTo then scroll; moveTo then dragTo; etc.).</w:t>
-      </w:r>
-    </w:p>
-    <w:p>
-      <w:pPr>
-        <w:pStyle w:val="ListBullet"/>
-      </w:pPr>
-      <w:r>
-        <w:t>Missing raw action-sequence artifact (separate from the JSON).</w:t>
-      </w:r>
-    </w:p>
-    <w:p>
-      <w:pPr>
-        <w:pStyle w:val="ListBullet"/>
-      </w:pPr>
-      <w:r>
-        <w:t>Missing execution video artifact.</w:t>
+        <w:t>Composite actions detected in 2 steps (e.g., [23, 24]). These should be split into atomic steps.</w:t>
       </w:r>
     </w:p>
     <w:p/>
@@ -1119,7 +1015,7 @@
         <w:pStyle w:val="ListBullet"/>
       </w:pPr>
       <w:r>
-        <w:t>Custom nodes: "Bookmark multiple open tabs into a specific folder"; "Reading mode activation" (if used).</w:t>
+        <w:t>Custom nodes: "Bookmark multiple open tabs into a specific folder"; "Reading mode activation".</w:t>
       </w:r>
     </w:p>
     <w:p>
@@ -1199,23 +1095,7 @@
         <w:pStyle w:val="ListBullet"/>
       </w:pPr>
       <w:r>
-        <w:t>Missing raw action-sequence artifact (separate from the JSON).</w:t>
-      </w:r>
-    </w:p>
-    <w:p>
-      <w:pPr>
-        <w:pStyle w:val="ListBullet"/>
-      </w:pPr>
-      <w:r>
-        <w:t>Missing execution video artifact.</w:t>
-      </w:r>
-    </w:p>
-    <w:p>
-      <w:pPr>
-        <w:pStyle w:val="ListBullet"/>
-      </w:pPr>
-      <w:r>
-        <w:t>Multi-app task does not meet ≥50 steps requirement for multi-app/hard tasks.</w:t>
+        <w:t>Multi-app task (Terminal + Ubuntu GUI) does not meet ≥50 steps requirement for multi-app/hard tasks.</w:t>
       </w:r>
     </w:p>
     <w:p/>
@@ -1232,7 +1112,7 @@
         <w:pStyle w:val="ListBullet"/>
       </w:pPr>
       <w:r>
-        <w:t>OSWorld overlap: Ubuntu → File &amp; Directory Operations (create directory structure); Package Management (update/install) if performed.</w:t>
+        <w:t>OSWorld overlap: Ubuntu → File &amp; Directory Operations (create directory structure); Package Management (update/install).</w:t>
       </w:r>
     </w:p>
     <w:p>
@@ -1240,7 +1120,7 @@
         <w:pStyle w:val="ListBullet"/>
       </w:pPr>
       <w:r>
-        <w:t>Custom nodes: "Write &amp; run a compression script"; "Change desktop background via Settings/GUI" (if included).</w:t>
+        <w:t>Custom nodes: "Write &amp; save a compression script"; "Change desktop background via gsettings".</w:t>
       </w:r>
     </w:p>
     <w:p>
@@ -1320,7 +1200,7 @@
         <w:pStyle w:val="ListBullet"/>
       </w:pPr>
       <w:r>
-        <w:t>Composite actions detected in 7 steps (e.g., [8, 16, 17, 18, 29]). These should be split into atomic steps (moveTo then scroll; moveTo then dragTo; etc.).</w:t>
+        <w:t>Composite actions detected in 7 steps (e.g., [8, 16, 17, 18, 29]). These should be split into atomic steps.</w:t>
       </w:r>
     </w:p>
     <w:p>
@@ -1328,23 +1208,7 @@
         <w:pStyle w:val="ListBullet"/>
       </w:pPr>
       <w:r>
-        <w:t>Missing raw action-sequence artifact (separate from the JSON).</w:t>
-      </w:r>
-    </w:p>
-    <w:p>
-      <w:pPr>
-        <w:pStyle w:val="ListBullet"/>
-      </w:pPr>
-      <w:r>
-        <w:t>Missing execution video artifact.</w:t>
-      </w:r>
-    </w:p>
-    <w:p>
-      <w:pPr>
-        <w:pStyle w:val="ListBullet"/>
-      </w:pPr>
-      <w:r>
-        <w:t>Screenshot capture does not meet 1920×1080 requirement.</w:t>
+        <w:t>Screenshot capture does not meet 1920×1080 requirement (captured at 1512×822).</w:t>
       </w:r>
     </w:p>
     <w:p/>
@@ -1433,7 +1297,7 @@
         <w:pStyle w:val="ListBullet"/>
       </w:pPr>
       <w:r>
-        <w:t>Composite actions detected in 1 step (e.g., [0]). These should be split into atomic steps (moveTo then scroll; moveTo then dragTo; etc.).</w:t>
+        <w:t>Composite actions detected in 1 step ([0]: moveTo + dragTo). Should be split into atomic steps.</w:t>
       </w:r>
     </w:p>
     <w:p>
@@ -1441,23 +1305,7 @@
         <w:pStyle w:val="ListBullet"/>
       </w:pPr>
       <w:r>
-        <w:t>Missing raw action-sequence artifact (separate from the JSON).</w:t>
-      </w:r>
-    </w:p>
-    <w:p>
-      <w:pPr>
-        <w:pStyle w:val="ListBullet"/>
-      </w:pPr>
-      <w:r>
-        <w:t>Missing execution video artifact.</w:t>
-      </w:r>
-    </w:p>
-    <w:p>
-      <w:pPr>
-        <w:pStyle w:val="ListBullet"/>
-      </w:pPr>
-      <w:r>
-        <w:t>Multi-app task does not meet ≥50 steps requirement for multi-app/hard tasks.</w:t>
+        <w:t>Multi-app task (Calc + Writer) does not meet ≥50 steps requirement for multi-app/hard tasks.</w:t>
       </w:r>
     </w:p>
     <w:p/>
@@ -1474,7 +1322,7 @@
         <w:pStyle w:val="ListBullet"/>
       </w:pPr>
       <w:r>
-        <w:t>OSWorld overlap: LibreOffice Calc → Charts &amp; Visualization (create chart); Export/Presentation settings (export as image) + LibreOffice Writer → Insert images.</w:t>
+        <w:t>OSWorld overlap: LibreOffice Calc → Charts &amp; Visualization; LibreOffice Writer → Object Insertion → Insert images.</w:t>
       </w:r>
     </w:p>
     <w:p>
@@ -1482,7 +1330,7 @@
         <w:pStyle w:val="ListBullet"/>
       </w:pPr>
       <w:r>
-        <w:t>Custom nodes: "Cross-app transfer of chart images with naming &amp; format constraints".</w:t>
+        <w:t>Custom nodes: "Export chart as BMP format"; "Cross-app transfer of chart images with naming constraints".</w:t>
       </w:r>
     </w:p>
     <w:p>
@@ -1541,22 +1389,6 @@
         <w:t>step_by_step_instructions not delivered as a numbered step list and does not include per-step knowledge labels.</w:t>
       </w:r>
     </w:p>
-    <w:p>
-      <w:pPr>
-        <w:pStyle w:val="ListBullet"/>
-      </w:pPr>
-      <w:r>
-        <w:t>Missing raw action-sequence artifact (separate from the JSON).</w:t>
-      </w:r>
-    </w:p>
-    <w:p>
-      <w:pPr>
-        <w:pStyle w:val="ListBullet"/>
-      </w:pPr>
-      <w:r>
-        <w:t>Missing execution video artifact.</w:t>
-      </w:r>
-    </w:p>
     <w:p/>
     <w:p>
       <w:r>
@@ -1571,7 +1403,7 @@
         <w:pStyle w:val="ListBullet"/>
       </w:pPr>
       <w:r>
-        <w:t>OSWorld overlap: Browser → Privacy &amp; Security (if clearing history/downloads or reviewing passwords); otherwise may be custom-only.</w:t>
+        <w:t>OSWorld overlap: Browser → Privacy &amp; Security (clearing history/downloads, reviewing passwords).</w:t>
       </w:r>
     </w:p>
     <w:p>
@@ -1595,7 +1427,7 @@
         <w:pStyle w:val="ListNumber"/>
       </w:pPr>
       <w:r>
-        <w:t>1. Deliver the full required artifact set per task: 1 JSON + all screenshots + raw action sequence file + execution video.</w:t>
+        <w:t>1. Standardize folder layout so screenshot paths in JSON resolve correctly (e.g., keep JSON and screenshots/ in the same task root, or update JSON paths accordingly).</w:t>
       </w:r>
     </w:p>
     <w:p>
@@ -1603,7 +1435,7 @@
         <w:pStyle w:val="ListNumber"/>
       </w:pPr>
       <w:r>
-        <w:t>2. Standardize folder layout so screenshot paths in JSON resolve correctly (e.g., keep JSON and screenshots/ in the same task root, or update JSON paths accordingly).</w:t>
+        <w:t>2. Enforce 1920×1080 capture resolution for all screenshots (Task 1016 needs re-capture).</w:t>
       </w:r>
     </w:p>
     <w:p>
@@ -1611,7 +1443,7 @@
         <w:pStyle w:val="ListNumber"/>
       </w:pPr>
       <w:r>
-        <w:t>3. Enforce 1920×1080 capture resolution for all screenshots and videos.</w:t>
+        <w:t>3. Make traj steps atomic: one action per step. Split moveTo+scroll, moveTo+dragTo, and any multi-call lines into separate trajectory items.</w:t>
       </w:r>
     </w:p>
     <w:p>
@@ -1619,7 +1451,7 @@
         <w:pStyle w:val="ListNumber"/>
       </w:pPr>
       <w:r>
-        <w:t>4. Make traj steps atomic: one action per step. Split moveTo+scroll, moveTo+dragTo, and any multi-call lines into separate trajectory items.</w:t>
+        <w:t>4. Replace free-form knowledge_points list with the required object structure: {"osworld_overlap":[...], "custom_nodes":[...]}. Use OSWorld leaf nodes from the taxonomy and ensure at least one custom node whenever osworld_overlap is non-empty.</w:t>
       </w:r>
     </w:p>
     <w:p>
@@ -1627,7 +1459,7 @@
         <w:pStyle w:val="ListNumber"/>
       </w:pPr>
       <w:r>
-        <w:t>5. Replace free-form knowledge_points list with the required object structure: {"osworld_overlap":[...], "custom_nodes":[...]}. Use OSWorld leaf nodes from the taxonomy and ensure at least one custom node whenever osworld_overlap is non-empty.</w:t>
+        <w:t>5. Provide step-by-step decomposition as a numbered list and include per-step knowledge point labels (or an explicit per-step annotation field) in addition to the aggregated task-level labels.</w:t>
       </w:r>
     </w:p>
     <w:p>
@@ -1635,7 +1467,7 @@
         <w:pStyle w:val="ListNumber"/>
       </w:pPr>
       <w:r>
-        <w:t>6. Provide step-by-step decomposition as a numbered list and include per-step knowledge point labels (or an explicit per-step annotation field) in addition to the aggregated task-level labels/tree.</w:t>
+        <w:t>6. Include qc_reviews and related_apps in JSON, and ensure they reflect the task's apps/domains (needed for diversity and multi-app accounting).</w:t>
       </w:r>
     </w:p>
     <w:p>
@@ -1643,15 +1475,7 @@
         <w:pStyle w:val="ListNumber"/>
       </w:pPr>
       <w:r>
-        <w:t>7. Include qc_reviews and related_apps in JSON, and ensure they reflect the task's apps/domains (needed for diversity and multi-app accounting).</w:t>
-      </w:r>
-    </w:p>
-    <w:p>
-      <w:pPr>
-        <w:pStyle w:val="ListNumber"/>
-      </w:pPr>
-      <w:r>
-        <w:t>8. If a task is multi-app (≥2 apps/domains), ensure it meets the ≥50-step trajectory expectation (hard difficulty) by capturing full, correct workflows without skipping UI steps.</w:t>
+        <w:t>7. If a task is multi-app (≥2 apps/domains), ensure it meets the ≥50-step trajectory expectation (hard difficulty) by capturing full, correct workflows without skipping UI steps.</w:t>
       </w:r>
     </w:p>
     <w:p>

</xml_diff>